<commit_message>
Finish the second problem of hw3
</commit_message>
<xml_diff>
--- a/hw3/report.docx
+++ b/hw3/report.docx
@@ -111,6 +111,20 @@
     </w:p>
     <w:p>
       <w:pPr>
+        <w:widowControl/>
+        <w:rPr>
+          <w:rFonts w:ascii="微軟正黑體" w:eastAsia="微軟正黑體" w:hAnsi="微軟正黑體"/>
+        </w:rPr>
+      </w:pPr>
+      <w:r>
+        <w:rPr>
+          <w:rFonts w:ascii="微軟正黑體" w:eastAsia="微軟正黑體" w:hAnsi="微軟正黑體"/>
+        </w:rPr>
+        <w:br w:type="page"/>
+      </w:r>
+    </w:p>
+    <w:p>
+      <w:pPr>
         <w:pStyle w:val="ab"/>
         <w:widowControl/>
         <w:numPr>
@@ -128,6 +142,7 @@
           <w:rFonts w:ascii="微軟正黑體" w:eastAsia="微軟正黑體" w:hAnsi="微軟正黑體" w:hint="eastAsia"/>
           <w:b/>
         </w:rPr>
+        <w:lastRenderedPageBreak/>
         <w:t>證明 RKHS的inner product是well-defined的</w:t>
       </w:r>
     </w:p>
@@ -156,11 +171,13 @@
         <w:ind w:leftChars="0"/>
         <w:rPr>
           <w:rFonts w:ascii="微軟正黑體" w:eastAsia="微軟正黑體" w:hAnsi="微軟正黑體" w:hint="eastAsia"/>
+          <w:b/>
         </w:rPr>
       </w:pPr>
       <w:r>
         <w:rPr>
           <w:rFonts w:ascii="微軟正黑體" w:eastAsia="微軟正黑體" w:hAnsi="微軟正黑體"/>
+          <w:b/>
         </w:rPr>
         <w:t>Symmetry</w:t>
       </w:r>
@@ -169,11 +186,824 @@
       <w:pPr>
         <w:widowControl/>
         <w:rPr>
-          <w:rFonts w:ascii="微軟正黑體" w:eastAsia="微軟正黑體" w:hAnsi="微軟正黑體" w:hint="eastAsia"/>
-        </w:rPr>
-      </w:pPr>
-      <w:bookmarkStart w:id="0" w:name="_GoBack"/>
-      <w:bookmarkEnd w:id="0"/>
+          <w:rFonts w:ascii="微軟正黑體" w:eastAsia="微軟正黑體" w:hAnsi="微軟正黑體"/>
+        </w:rPr>
+      </w:pPr>
+      <m:oMathPara>
+        <m:oMathParaPr>
+          <m:jc m:val="left"/>
+        </m:oMathParaPr>
+        <m:oMath>
+          <m:d>
+            <m:dPr>
+              <m:begChr m:val="⟨"/>
+              <m:endChr m:val="⟩"/>
+              <m:ctrlPr>
+                <w:rPr>
+                  <w:rFonts w:ascii="Cambria Math" w:eastAsia="微軟正黑體" w:hAnsi="Cambria Math"/>
+                </w:rPr>
+              </m:ctrlPr>
+            </m:dPr>
+            <m:e>
+              <m:r>
+                <w:rPr>
+                  <w:rFonts w:ascii="Cambria Math" w:eastAsia="微軟正黑體" w:hAnsi="Cambria Math"/>
+                </w:rPr>
+                <m:t>f,g</m:t>
+              </m:r>
+            </m:e>
+          </m:d>
+          <m:r>
+            <w:rPr>
+              <w:rFonts w:ascii="Cambria Math" w:eastAsia="微軟正黑體" w:hAnsi="微軟正黑體"/>
+            </w:rPr>
+            <m:t>=</m:t>
+          </m:r>
+          <m:nary>
+            <m:naryPr>
+              <m:chr m:val="∑"/>
+              <m:limLoc m:val="subSup"/>
+              <m:grow m:val="1"/>
+              <m:ctrlPr>
+                <w:rPr>
+                  <w:rFonts w:ascii="Cambria Math" w:eastAsia="微軟正黑體" w:hAnsi="微軟正黑體"/>
+                </w:rPr>
+              </m:ctrlPr>
+            </m:naryPr>
+            <m:sub>
+              <m:r>
+                <w:rPr>
+                  <w:rFonts w:ascii="Cambria Math" w:eastAsia="微軟正黑體" w:hAnsi="微軟正黑體"/>
+                </w:rPr>
+                <m:t>i=1</m:t>
+              </m:r>
+            </m:sub>
+            <m:sup>
+              <m:r>
+                <w:rPr>
+                  <w:rFonts w:ascii="Cambria Math" w:eastAsia="微軟正黑體" w:hAnsi="微軟正黑體"/>
+                </w:rPr>
+                <m:t>n</m:t>
+              </m:r>
+            </m:sup>
+            <m:e>
+              <m:nary>
+                <m:naryPr>
+                  <m:chr m:val="∑"/>
+                  <m:limLoc m:val="subSup"/>
+                  <m:grow m:val="1"/>
+                  <m:ctrlPr>
+                    <w:rPr>
+                      <w:rFonts w:ascii="Cambria Math" w:eastAsia="微軟正黑體" w:hAnsi="微軟正黑體"/>
+                    </w:rPr>
+                  </m:ctrlPr>
+                </m:naryPr>
+                <m:sub>
+                  <m:r>
+                    <w:rPr>
+                      <w:rFonts w:ascii="Cambria Math" w:eastAsia="微軟正黑體" w:hAnsi="微軟正黑體"/>
+                    </w:rPr>
+                    <m:t>j=1</m:t>
+                  </m:r>
+                </m:sub>
+                <m:sup>
+                  <m:r>
+                    <w:rPr>
+                      <w:rFonts w:ascii="Cambria Math" w:eastAsia="微軟正黑體" w:hAnsi="微軟正黑體"/>
+                    </w:rPr>
+                    <m:t>m</m:t>
+                  </m:r>
+                </m:sup>
+                <m:e>
+                  <m:sSup>
+                    <m:sSupPr>
+                      <m:ctrlPr>
+                        <w:rPr>
+                          <w:rFonts w:ascii="Cambria Math" w:eastAsia="微軟正黑體" w:hAnsi="微軟正黑體"/>
+                        </w:rPr>
+                      </m:ctrlPr>
+                    </m:sSupPr>
+                    <m:e>
+                      <m:r>
+                        <w:rPr>
+                          <w:rFonts w:ascii="Cambria Math" w:eastAsia="微軟正黑體" w:hAnsi="微軟正黑體"/>
+                        </w:rPr>
+                        <m:t>α</m:t>
+                      </m:r>
+                    </m:e>
+                    <m:sup>
+                      <m:d>
+                        <m:dPr>
+                          <m:ctrlPr>
+                            <w:rPr>
+                              <w:rFonts w:ascii="Cambria Math" w:eastAsia="微軟正黑體" w:hAnsi="微軟正黑體"/>
+                            </w:rPr>
+                          </m:ctrlPr>
+                        </m:dPr>
+                        <m:e>
+                          <m:r>
+                            <w:rPr>
+                              <w:rFonts w:ascii="Cambria Math" w:eastAsia="微軟正黑體" w:hAnsi="微軟正黑體"/>
+                            </w:rPr>
+                            <m:t>i</m:t>
+                          </m:r>
+                        </m:e>
+                      </m:d>
+                    </m:sup>
+                  </m:sSup>
+                  <m:sSup>
+                    <m:sSupPr>
+                      <m:ctrlPr>
+                        <w:rPr>
+                          <w:rFonts w:ascii="Cambria Math" w:eastAsia="微軟正黑體" w:hAnsi="微軟正黑體"/>
+                        </w:rPr>
+                      </m:ctrlPr>
+                    </m:sSupPr>
+                    <m:e>
+                      <m:r>
+                        <w:rPr>
+                          <w:rFonts w:ascii="Cambria Math" w:eastAsia="微軟正黑體" w:hAnsi="微軟正黑體"/>
+                        </w:rPr>
+                        <m:t>β</m:t>
+                      </m:r>
+                    </m:e>
+                    <m:sup>
+                      <m:d>
+                        <m:dPr>
+                          <m:ctrlPr>
+                            <w:rPr>
+                              <w:rFonts w:ascii="Cambria Math" w:eastAsia="微軟正黑體" w:hAnsi="微軟正黑體"/>
+                            </w:rPr>
+                          </m:ctrlPr>
+                        </m:dPr>
+                        <m:e>
+                          <m:r>
+                            <w:rPr>
+                              <w:rFonts w:ascii="Cambria Math" w:eastAsia="微軟正黑體" w:hAnsi="微軟正黑體"/>
+                            </w:rPr>
+                            <m:t>j</m:t>
+                          </m:r>
+                        </m:e>
+                      </m:d>
+                    </m:sup>
+                  </m:sSup>
+                  <m:r>
+                    <w:rPr>
+                      <w:rFonts w:ascii="Cambria Math" w:eastAsia="微軟正黑體" w:hAnsi="微軟正黑體"/>
+                    </w:rPr>
+                    <m:t>k</m:t>
+                  </m:r>
+                  <m:d>
+                    <m:dPr>
+                      <m:ctrlPr>
+                        <w:rPr>
+                          <w:rFonts w:ascii="Cambria Math" w:eastAsia="微軟正黑體" w:hAnsi="微軟正黑體"/>
+                        </w:rPr>
+                      </m:ctrlPr>
+                    </m:dPr>
+                    <m:e>
+                      <m:sSup>
+                        <m:sSupPr>
+                          <m:ctrlPr>
+                            <w:rPr>
+                              <w:rFonts w:ascii="Cambria Math" w:eastAsia="微軟正黑體" w:hAnsi="微軟正黑體"/>
+                            </w:rPr>
+                          </m:ctrlPr>
+                        </m:sSupPr>
+                        <m:e>
+                          <m:r>
+                            <w:rPr>
+                              <w:rFonts w:ascii="Cambria Math" w:eastAsia="微軟正黑體" w:hAnsi="微軟正黑體"/>
+                            </w:rPr>
+                            <m:t>x</m:t>
+                          </m:r>
+                        </m:e>
+                        <m:sup>
+                          <m:d>
+                            <m:dPr>
+                              <m:ctrlPr>
+                                <w:rPr>
+                                  <w:rFonts w:ascii="Cambria Math" w:eastAsia="微軟正黑體" w:hAnsi="微軟正黑體"/>
+                                </w:rPr>
+                              </m:ctrlPr>
+                            </m:dPr>
+                            <m:e>
+                              <m:r>
+                                <w:rPr>
+                                  <w:rFonts w:ascii="Cambria Math" w:eastAsia="微軟正黑體" w:hAnsi="微軟正黑體"/>
+                                </w:rPr>
+                                <m:t>i</m:t>
+                              </m:r>
+                            </m:e>
+                          </m:d>
+                        </m:sup>
+                      </m:sSup>
+                      <m:r>
+                        <w:rPr>
+                          <w:rFonts w:ascii="Cambria Math" w:eastAsia="微軟正黑體" w:hAnsi="微軟正黑體"/>
+                        </w:rPr>
+                        <m:t>,</m:t>
+                      </m:r>
+                      <m:sSup>
+                        <m:sSupPr>
+                          <m:ctrlPr>
+                            <w:rPr>
+                              <w:rFonts w:ascii="Cambria Math" w:eastAsia="微軟正黑體" w:hAnsi="微軟正黑體"/>
+                            </w:rPr>
+                          </m:ctrlPr>
+                        </m:sSupPr>
+                        <m:e>
+                          <m:r>
+                            <w:rPr>
+                              <w:rFonts w:ascii="Cambria Math" w:eastAsia="微軟正黑體" w:hAnsi="微軟正黑體"/>
+                            </w:rPr>
+                            <m:t>y</m:t>
+                          </m:r>
+                        </m:e>
+                        <m:sup>
+                          <m:d>
+                            <m:dPr>
+                              <m:ctrlPr>
+                                <w:rPr>
+                                  <w:rFonts w:ascii="Cambria Math" w:eastAsia="微軟正黑體" w:hAnsi="微軟正黑體"/>
+                                </w:rPr>
+                              </m:ctrlPr>
+                            </m:dPr>
+                            <m:e>
+                              <m:r>
+                                <w:rPr>
+                                  <w:rFonts w:ascii="Cambria Math" w:eastAsia="微軟正黑體" w:hAnsi="微軟正黑體"/>
+                                </w:rPr>
+                                <m:t>j</m:t>
+                              </m:r>
+                            </m:e>
+                          </m:d>
+                        </m:sup>
+                      </m:sSup>
+                    </m:e>
+                  </m:d>
+                </m:e>
+              </m:nary>
+            </m:e>
+          </m:nary>
+        </m:oMath>
+      </m:oMathPara>
+    </w:p>
+    <w:p>
+      <w:pPr>
+        <w:widowControl/>
+        <w:rPr>
+          <w:rFonts w:ascii="微軟正黑體" w:eastAsia="微軟正黑體" w:hAnsi="微軟正黑體" w:hint="eastAsia"/>
+        </w:rPr>
+      </w:pPr>
+      <m:oMathPara>
+        <m:oMathParaPr>
+          <m:jc m:val="left"/>
+        </m:oMathParaPr>
+        <m:oMath>
+          <m:r>
+            <w:rPr>
+              <w:rFonts w:ascii="Cambria Math" w:eastAsia="微軟正黑體" w:hAnsi="微軟正黑體"/>
+            </w:rPr>
+            <m:t>=</m:t>
+          </m:r>
+          <m:nary>
+            <m:naryPr>
+              <m:chr m:val="∑"/>
+              <m:limLoc m:val="subSup"/>
+              <m:grow m:val="1"/>
+              <m:ctrlPr>
+                <w:rPr>
+                  <w:rFonts w:ascii="Cambria Math" w:eastAsia="微軟正黑體" w:hAnsi="微軟正黑體"/>
+                </w:rPr>
+              </m:ctrlPr>
+            </m:naryPr>
+            <m:sub>
+              <m:r>
+                <w:rPr>
+                  <w:rFonts w:ascii="Cambria Math" w:eastAsia="微軟正黑體" w:hAnsi="微軟正黑體"/>
+                </w:rPr>
+                <m:t>i=1</m:t>
+              </m:r>
+            </m:sub>
+            <m:sup>
+              <m:r>
+                <w:rPr>
+                  <w:rFonts w:ascii="Cambria Math" w:eastAsia="微軟正黑體" w:hAnsi="微軟正黑體"/>
+                </w:rPr>
+                <m:t>m</m:t>
+              </m:r>
+            </m:sup>
+            <m:e>
+              <m:nary>
+                <m:naryPr>
+                  <m:chr m:val="∑"/>
+                  <m:limLoc m:val="subSup"/>
+                  <m:grow m:val="1"/>
+                  <m:ctrlPr>
+                    <w:rPr>
+                      <w:rFonts w:ascii="Cambria Math" w:eastAsia="微軟正黑體" w:hAnsi="微軟正黑體"/>
+                    </w:rPr>
+                  </m:ctrlPr>
+                </m:naryPr>
+                <m:sub>
+                  <m:r>
+                    <w:rPr>
+                      <w:rFonts w:ascii="Cambria Math" w:eastAsia="微軟正黑體" w:hAnsi="微軟正黑體"/>
+                    </w:rPr>
+                    <m:t>j=1</m:t>
+                  </m:r>
+                </m:sub>
+                <m:sup>
+                  <m:r>
+                    <w:rPr>
+                      <w:rFonts w:ascii="Cambria Math" w:eastAsia="微軟正黑體" w:hAnsi="微軟正黑體"/>
+                    </w:rPr>
+                    <m:t>n</m:t>
+                  </m:r>
+                </m:sup>
+                <m:e>
+                  <m:sSup>
+                    <m:sSupPr>
+                      <m:ctrlPr>
+                        <w:rPr>
+                          <w:rFonts w:ascii="Cambria Math" w:eastAsia="微軟正黑體" w:hAnsi="微軟正黑體"/>
+                        </w:rPr>
+                      </m:ctrlPr>
+                    </m:sSupPr>
+                    <m:e>
+                      <m:r>
+                        <w:rPr>
+                          <w:rFonts w:ascii="Cambria Math" w:eastAsia="微軟正黑體" w:hAnsi="微軟正黑體"/>
+                        </w:rPr>
+                        <m:t>β</m:t>
+                      </m:r>
+                    </m:e>
+                    <m:sup>
+                      <m:d>
+                        <m:dPr>
+                          <m:ctrlPr>
+                            <w:rPr>
+                              <w:rFonts w:ascii="Cambria Math" w:eastAsia="微軟正黑體" w:hAnsi="微軟正黑體"/>
+                            </w:rPr>
+                          </m:ctrlPr>
+                        </m:dPr>
+                        <m:e>
+                          <m:r>
+                            <w:rPr>
+                              <w:rFonts w:ascii="Cambria Math" w:eastAsia="微軟正黑體" w:hAnsi="微軟正黑體"/>
+                            </w:rPr>
+                            <m:t>j</m:t>
+                          </m:r>
+                        </m:e>
+                      </m:d>
+                    </m:sup>
+                  </m:sSup>
+                  <m:sSup>
+                    <m:sSupPr>
+                      <m:ctrlPr>
+                        <w:rPr>
+                          <w:rFonts w:ascii="Cambria Math" w:eastAsia="微軟正黑體" w:hAnsi="微軟正黑體"/>
+                        </w:rPr>
+                      </m:ctrlPr>
+                    </m:sSupPr>
+                    <m:e>
+                      <m:r>
+                        <w:rPr>
+                          <w:rFonts w:ascii="Cambria Math" w:eastAsia="微軟正黑體" w:hAnsi="微軟正黑體"/>
+                        </w:rPr>
+                        <m:t>α</m:t>
+                      </m:r>
+                    </m:e>
+                    <m:sup>
+                      <m:d>
+                        <m:dPr>
+                          <m:ctrlPr>
+                            <w:rPr>
+                              <w:rFonts w:ascii="Cambria Math" w:eastAsia="微軟正黑體" w:hAnsi="微軟正黑體"/>
+                            </w:rPr>
+                          </m:ctrlPr>
+                        </m:dPr>
+                        <m:e>
+                          <m:r>
+                            <w:rPr>
+                              <w:rFonts w:ascii="Cambria Math" w:eastAsia="微軟正黑體" w:hAnsi="微軟正黑體"/>
+                            </w:rPr>
+                            <m:t>i</m:t>
+                          </m:r>
+                        </m:e>
+                      </m:d>
+                    </m:sup>
+                  </m:sSup>
+                  <m:r>
+                    <w:rPr>
+                      <w:rFonts w:ascii="Cambria Math" w:eastAsia="微軟正黑體" w:hAnsi="微軟正黑體"/>
+                    </w:rPr>
+                    <m:t>k</m:t>
+                  </m:r>
+                  <m:d>
+                    <m:dPr>
+                      <m:ctrlPr>
+                        <w:rPr>
+                          <w:rFonts w:ascii="Cambria Math" w:eastAsia="微軟正黑體" w:hAnsi="微軟正黑體"/>
+                        </w:rPr>
+                      </m:ctrlPr>
+                    </m:dPr>
+                    <m:e>
+                      <m:sSup>
+                        <m:sSupPr>
+                          <m:ctrlPr>
+                            <w:rPr>
+                              <w:rFonts w:ascii="Cambria Math" w:eastAsia="微軟正黑體" w:hAnsi="微軟正黑體"/>
+                            </w:rPr>
+                          </m:ctrlPr>
+                        </m:sSupPr>
+                        <m:e>
+                          <m:r>
+                            <w:rPr>
+                              <w:rFonts w:ascii="Cambria Math" w:eastAsia="微軟正黑體" w:hAnsi="微軟正黑體"/>
+                            </w:rPr>
+                            <m:t>x</m:t>
+                          </m:r>
+                        </m:e>
+                        <m:sup>
+                          <m:d>
+                            <m:dPr>
+                              <m:ctrlPr>
+                                <w:rPr>
+                                  <w:rFonts w:ascii="Cambria Math" w:eastAsia="微軟正黑體" w:hAnsi="微軟正黑體"/>
+                                </w:rPr>
+                              </m:ctrlPr>
+                            </m:dPr>
+                            <m:e>
+                              <m:r>
+                                <w:rPr>
+                                  <w:rFonts w:ascii="Cambria Math" w:eastAsia="微軟正黑體" w:hAnsi="微軟正黑體"/>
+                                </w:rPr>
+                                <m:t>i</m:t>
+                              </m:r>
+                            </m:e>
+                          </m:d>
+                        </m:sup>
+                      </m:sSup>
+                      <m:r>
+                        <w:rPr>
+                          <w:rFonts w:ascii="Cambria Math" w:eastAsia="微軟正黑體" w:hAnsi="微軟正黑體"/>
+                        </w:rPr>
+                        <m:t>,</m:t>
+                      </m:r>
+                      <m:sSup>
+                        <m:sSupPr>
+                          <m:ctrlPr>
+                            <w:rPr>
+                              <w:rFonts w:ascii="Cambria Math" w:eastAsia="微軟正黑體" w:hAnsi="微軟正黑體"/>
+                            </w:rPr>
+                          </m:ctrlPr>
+                        </m:sSupPr>
+                        <m:e>
+                          <m:r>
+                            <w:rPr>
+                              <w:rFonts w:ascii="Cambria Math" w:eastAsia="微軟正黑體" w:hAnsi="微軟正黑體"/>
+                            </w:rPr>
+                            <m:t>y</m:t>
+                          </m:r>
+                        </m:e>
+                        <m:sup>
+                          <m:d>
+                            <m:dPr>
+                              <m:ctrlPr>
+                                <w:rPr>
+                                  <w:rFonts w:ascii="Cambria Math" w:eastAsia="微軟正黑體" w:hAnsi="微軟正黑體"/>
+                                </w:rPr>
+                              </m:ctrlPr>
+                            </m:dPr>
+                            <m:e>
+                              <m:r>
+                                <w:rPr>
+                                  <w:rFonts w:ascii="Cambria Math" w:eastAsia="微軟正黑體" w:hAnsi="微軟正黑體"/>
+                                </w:rPr>
+                                <m:t>j</m:t>
+                              </m:r>
+                            </m:e>
+                          </m:d>
+                        </m:sup>
+                      </m:sSup>
+                    </m:e>
+                  </m:d>
+                </m:e>
+              </m:nary>
+            </m:e>
+          </m:nary>
+        </m:oMath>
+      </m:oMathPara>
+    </w:p>
+    <w:p>
+      <w:pPr>
+        <w:widowControl/>
+        <w:rPr>
+          <w:rFonts w:ascii="微軟正黑體" w:eastAsia="微軟正黑體" w:hAnsi="微軟正黑體" w:hint="eastAsia"/>
+        </w:rPr>
+      </w:pPr>
+      <m:oMathPara>
+        <m:oMathParaPr>
+          <m:jc m:val="left"/>
+        </m:oMathParaPr>
+        <m:oMath>
+          <m:r>
+            <w:rPr>
+              <w:rFonts w:ascii="Cambria Math" w:eastAsia="微軟正黑體" w:hAnsi="微軟正黑體"/>
+            </w:rPr>
+            <m:t>=</m:t>
+          </m:r>
+          <m:nary>
+            <m:naryPr>
+              <m:chr m:val="∑"/>
+              <m:limLoc m:val="subSup"/>
+              <m:grow m:val="1"/>
+              <m:ctrlPr>
+                <w:rPr>
+                  <w:rFonts w:ascii="Cambria Math" w:eastAsia="微軟正黑體" w:hAnsi="微軟正黑體"/>
+                </w:rPr>
+              </m:ctrlPr>
+            </m:naryPr>
+            <m:sub>
+              <m:r>
+                <w:rPr>
+                  <w:rFonts w:ascii="Cambria Math" w:eastAsia="微軟正黑體" w:hAnsi="微軟正黑體"/>
+                </w:rPr>
+                <m:t>i=1</m:t>
+              </m:r>
+            </m:sub>
+            <m:sup>
+              <m:r>
+                <w:rPr>
+                  <w:rFonts w:ascii="Cambria Math" w:eastAsia="微軟正黑體" w:hAnsi="微軟正黑體"/>
+                </w:rPr>
+                <m:t>m</m:t>
+              </m:r>
+            </m:sup>
+            <m:e>
+              <m:nary>
+                <m:naryPr>
+                  <m:chr m:val="∑"/>
+                  <m:limLoc m:val="subSup"/>
+                  <m:grow m:val="1"/>
+                  <m:ctrlPr>
+                    <w:rPr>
+                      <w:rFonts w:ascii="Cambria Math" w:eastAsia="微軟正黑體" w:hAnsi="微軟正黑體"/>
+                    </w:rPr>
+                  </m:ctrlPr>
+                </m:naryPr>
+                <m:sub>
+                  <m:r>
+                    <w:rPr>
+                      <w:rFonts w:ascii="Cambria Math" w:eastAsia="微軟正黑體" w:hAnsi="微軟正黑體"/>
+                    </w:rPr>
+                    <m:t>j=1</m:t>
+                  </m:r>
+                </m:sub>
+                <m:sup>
+                  <m:r>
+                    <w:rPr>
+                      <w:rFonts w:ascii="Cambria Math" w:eastAsia="微軟正黑體" w:hAnsi="微軟正黑體"/>
+                    </w:rPr>
+                    <m:t>n</m:t>
+                  </m:r>
+                </m:sup>
+                <m:e>
+                  <m:sSup>
+                    <m:sSupPr>
+                      <m:ctrlPr>
+                        <w:rPr>
+                          <w:rFonts w:ascii="Cambria Math" w:eastAsia="微軟正黑體" w:hAnsi="微軟正黑體"/>
+                        </w:rPr>
+                      </m:ctrlPr>
+                    </m:sSupPr>
+                    <m:e>
+                      <m:r>
+                        <w:rPr>
+                          <w:rFonts w:ascii="Cambria Math" w:eastAsia="微軟正黑體" w:hAnsi="微軟正黑體"/>
+                        </w:rPr>
+                        <m:t>β</m:t>
+                      </m:r>
+                    </m:e>
+                    <m:sup>
+                      <m:d>
+                        <m:dPr>
+                          <m:ctrlPr>
+                            <w:rPr>
+                              <w:rFonts w:ascii="Cambria Math" w:eastAsia="微軟正黑體" w:hAnsi="微軟正黑體"/>
+                            </w:rPr>
+                          </m:ctrlPr>
+                        </m:dPr>
+                        <m:e>
+                          <m:r>
+                            <w:rPr>
+                              <w:rFonts w:ascii="Cambria Math" w:eastAsia="微軟正黑體" w:hAnsi="微軟正黑體"/>
+                            </w:rPr>
+                            <m:t>j</m:t>
+                          </m:r>
+                        </m:e>
+                      </m:d>
+                    </m:sup>
+                  </m:sSup>
+                  <m:sSup>
+                    <m:sSupPr>
+                      <m:ctrlPr>
+                        <w:rPr>
+                          <w:rFonts w:ascii="Cambria Math" w:eastAsia="微軟正黑體" w:hAnsi="微軟正黑體"/>
+                        </w:rPr>
+                      </m:ctrlPr>
+                    </m:sSupPr>
+                    <m:e>
+                      <m:r>
+                        <w:rPr>
+                          <w:rFonts w:ascii="Cambria Math" w:eastAsia="微軟正黑體" w:hAnsi="微軟正黑體"/>
+                        </w:rPr>
+                        <m:t>α</m:t>
+                      </m:r>
+                    </m:e>
+                    <m:sup>
+                      <m:d>
+                        <m:dPr>
+                          <m:ctrlPr>
+                            <w:rPr>
+                              <w:rFonts w:ascii="Cambria Math" w:eastAsia="微軟正黑體" w:hAnsi="微軟正黑體"/>
+                            </w:rPr>
+                          </m:ctrlPr>
+                        </m:dPr>
+                        <m:e>
+                          <m:r>
+                            <w:rPr>
+                              <w:rFonts w:ascii="Cambria Math" w:eastAsia="微軟正黑體" w:hAnsi="微軟正黑體"/>
+                            </w:rPr>
+                            <m:t>i</m:t>
+                          </m:r>
+                        </m:e>
+                      </m:d>
+                    </m:sup>
+                  </m:sSup>
+                  <m:r>
+                    <w:rPr>
+                      <w:rFonts w:ascii="Cambria Math" w:eastAsia="微軟正黑體" w:hAnsi="微軟正黑體"/>
+                    </w:rPr>
+                    <m:t>k</m:t>
+                  </m:r>
+                  <m:d>
+                    <m:dPr>
+                      <m:ctrlPr>
+                        <w:rPr>
+                          <w:rFonts w:ascii="Cambria Math" w:eastAsia="微軟正黑體" w:hAnsi="微軟正黑體"/>
+                        </w:rPr>
+                      </m:ctrlPr>
+                    </m:dPr>
+                    <m:e>
+                      <m:sSup>
+                        <m:sSupPr>
+                          <m:ctrlPr>
+                            <w:rPr>
+                              <w:rFonts w:ascii="Cambria Math" w:eastAsia="微軟正黑體" w:hAnsi="微軟正黑體"/>
+                            </w:rPr>
+                          </m:ctrlPr>
+                        </m:sSupPr>
+                        <m:e>
+                          <m:r>
+                            <w:rPr>
+                              <w:rFonts w:ascii="Cambria Math" w:eastAsia="微軟正黑體" w:hAnsi="微軟正黑體"/>
+                            </w:rPr>
+                            <m:t>y</m:t>
+                          </m:r>
+                        </m:e>
+                        <m:sup>
+                          <m:d>
+                            <m:dPr>
+                              <m:ctrlPr>
+                                <w:rPr>
+                                  <w:rFonts w:ascii="Cambria Math" w:eastAsia="微軟正黑體" w:hAnsi="微軟正黑體"/>
+                                </w:rPr>
+                              </m:ctrlPr>
+                            </m:dPr>
+                            <m:e>
+                              <m:r>
+                                <w:rPr>
+                                  <w:rFonts w:ascii="Cambria Math" w:eastAsia="微軟正黑體" w:hAnsi="微軟正黑體"/>
+                                </w:rPr>
+                                <m:t>j</m:t>
+                              </m:r>
+                            </m:e>
+                          </m:d>
+                        </m:sup>
+                      </m:sSup>
+                      <m:r>
+                        <w:rPr>
+                          <w:rFonts w:ascii="Cambria Math" w:eastAsia="微軟正黑體" w:hAnsi="微軟正黑體"/>
+                        </w:rPr>
+                        <m:t>,</m:t>
+                      </m:r>
+                      <m:sSup>
+                        <m:sSupPr>
+                          <m:ctrlPr>
+                            <w:rPr>
+                              <w:rFonts w:ascii="Cambria Math" w:eastAsia="微軟正黑體" w:hAnsi="微軟正黑體"/>
+                            </w:rPr>
+                          </m:ctrlPr>
+                        </m:sSupPr>
+                        <m:e>
+                          <m:r>
+                            <w:rPr>
+                              <w:rFonts w:ascii="Cambria Math" w:eastAsia="微軟正黑體" w:hAnsi="微軟正黑體"/>
+                            </w:rPr>
+                            <m:t>x</m:t>
+                          </m:r>
+                        </m:e>
+                        <m:sup>
+                          <m:d>
+                            <m:dPr>
+                              <m:ctrlPr>
+                                <w:rPr>
+                                  <w:rFonts w:ascii="Cambria Math" w:eastAsia="微軟正黑體" w:hAnsi="微軟正黑體"/>
+                                </w:rPr>
+                              </m:ctrlPr>
+                            </m:dPr>
+                            <m:e>
+                              <m:r>
+                                <w:rPr>
+                                  <w:rFonts w:ascii="Cambria Math" w:eastAsia="微軟正黑體" w:hAnsi="微軟正黑體"/>
+                                </w:rPr>
+                                <m:t>i</m:t>
+                              </m:r>
+                            </m:e>
+                          </m:d>
+                        </m:sup>
+                      </m:sSup>
+                    </m:e>
+                  </m:d>
+                </m:e>
+              </m:nary>
+            </m:e>
+          </m:nary>
+        </m:oMath>
+      </m:oMathPara>
+    </w:p>
+    <w:p>
+      <w:pPr>
+        <w:widowControl/>
+        <w:rPr>
+          <w:rFonts w:ascii="微軟正黑體" w:eastAsia="微軟正黑體" w:hAnsi="微軟正黑體" w:hint="eastAsia"/>
+        </w:rPr>
+      </w:pPr>
+      <m:oMathPara>
+        <m:oMathParaPr>
+          <m:jc m:val="left"/>
+        </m:oMathParaPr>
+        <m:oMath>
+          <m:r>
+            <w:rPr>
+              <w:rFonts w:ascii="Cambria Math" w:eastAsia="微軟正黑體" w:hAnsi="微軟正黑體"/>
+            </w:rPr>
+            <m:t>=</m:t>
+          </m:r>
+          <m:d>
+            <m:dPr>
+              <m:begChr m:val="⟨"/>
+              <m:endChr m:val="⟩"/>
+              <m:ctrlPr>
+                <w:rPr>
+                  <w:rFonts w:ascii="Cambria Math" w:eastAsia="微軟正黑體" w:hAnsi="Cambria Math"/>
+                </w:rPr>
+              </m:ctrlPr>
+            </m:dPr>
+            <m:e>
+              <m:r>
+                <w:rPr>
+                  <w:rFonts w:ascii="Cambria Math" w:eastAsia="微軟正黑體" w:hAnsi="Cambria Math"/>
+                </w:rPr>
+                <m:t>g</m:t>
+              </m:r>
+              <m:r>
+                <w:rPr>
+                  <w:rFonts w:ascii="Cambria Math" w:eastAsia="微軟正黑體" w:hAnsi="Cambria Math"/>
+                </w:rPr>
+                <m:t>,</m:t>
+              </m:r>
+              <m:r>
+                <w:rPr>
+                  <w:rFonts w:ascii="Cambria Math" w:eastAsia="微軟正黑體" w:hAnsi="Cambria Math"/>
+                </w:rPr>
+                <m:t>f</m:t>
+              </m:r>
+            </m:e>
+          </m:d>
+        </m:oMath>
+      </m:oMathPara>
+    </w:p>
+    <w:p>
+      <w:pPr>
+        <w:widowControl/>
+        <w:rPr>
+          <w:rFonts w:ascii="微軟正黑體" w:eastAsia="微軟正黑體" w:hAnsi="微軟正黑體" w:hint="eastAsia"/>
+        </w:rPr>
+      </w:pPr>
     </w:p>
     <w:p>
       <w:pPr>
@@ -186,13 +1016,2138 @@
         <w:ind w:leftChars="0"/>
         <w:rPr>
           <w:rFonts w:ascii="微軟正黑體" w:eastAsia="微軟正黑體" w:hAnsi="微軟正黑體" w:hint="eastAsia"/>
-        </w:rPr>
-      </w:pPr>
-      <w:r>
-        <w:rPr>
-          <w:rFonts w:ascii="微軟正黑體" w:eastAsia="微軟正黑體" w:hAnsi="微軟正黑體" w:hint="eastAsia"/>
+          <w:b/>
+        </w:rPr>
+      </w:pPr>
+      <w:r>
+        <w:rPr>
+          <w:rFonts w:ascii="微軟正黑體" w:eastAsia="微軟正黑體" w:hAnsi="微軟正黑體" w:hint="eastAsia"/>
+          <w:b/>
         </w:rPr>
         <w:t>Linearity</w:t>
+      </w:r>
+    </w:p>
+    <w:p>
+      <w:pPr>
+        <w:widowControl/>
+        <w:rPr>
+          <w:rFonts w:ascii="微軟正黑體" w:eastAsia="微軟正黑體" w:hAnsi="微軟正黑體" w:hint="eastAsia"/>
+        </w:rPr>
+      </w:pPr>
+      <w:r>
+        <w:rPr>
+          <w:rFonts w:ascii="微軟正黑體" w:eastAsia="微軟正黑體" w:hAnsi="微軟正黑體" w:hint="eastAsia"/>
+        </w:rPr>
+        <w:t xml:space="preserve">令 </w:t>
+      </w:r>
+      <m:oMath>
+        <m:r>
+          <w:rPr>
+            <w:rFonts w:ascii="Cambria Math" w:eastAsia="微軟正黑體" w:hAnsi="Cambria Math"/>
+          </w:rPr>
+          <m:t>h</m:t>
+        </m:r>
+        <m:r>
+          <m:rPr>
+            <m:sty m:val="p"/>
+          </m:rPr>
+          <w:rPr>
+            <w:rFonts w:ascii="Cambria Math" w:eastAsia="微軟正黑體" w:hAnsi="Cambria Math"/>
+          </w:rPr>
+          <m:t>=</m:t>
+        </m:r>
+        <m:nary>
+          <m:naryPr>
+            <m:chr m:val="∑"/>
+            <m:limLoc m:val="subSup"/>
+            <m:grow m:val="1"/>
+            <m:ctrlPr>
+              <w:rPr>
+                <w:rFonts w:ascii="Cambria Math" w:eastAsia="微軟正黑體" w:hAnsi="微軟正黑體"/>
+              </w:rPr>
+            </m:ctrlPr>
+          </m:naryPr>
+          <m:sub>
+            <m:r>
+              <w:rPr>
+                <w:rFonts w:ascii="Cambria Math" w:eastAsia="微軟正黑體" w:hAnsi="微軟正黑體"/>
+              </w:rPr>
+              <m:t>l</m:t>
+            </m:r>
+            <m:r>
+              <w:rPr>
+                <w:rFonts w:ascii="Cambria Math" w:eastAsia="微軟正黑體" w:hAnsi="微軟正黑體"/>
+              </w:rPr>
+              <m:t>=1</m:t>
+            </m:r>
+          </m:sub>
+          <m:sup>
+            <m:r>
+              <w:rPr>
+                <w:rFonts w:ascii="Cambria Math" w:eastAsia="微軟正黑體" w:hAnsi="微軟正黑體"/>
+              </w:rPr>
+              <m:t>p</m:t>
+            </m:r>
+          </m:sup>
+          <m:e>
+            <m:sSup>
+              <m:sSupPr>
+                <m:ctrlPr>
+                  <w:rPr>
+                    <w:rFonts w:ascii="Cambria Math" w:eastAsia="微軟正黑體" w:hAnsi="微軟正黑體"/>
+                  </w:rPr>
+                </m:ctrlPr>
+              </m:sSupPr>
+              <m:e>
+                <m:r>
+                  <w:rPr>
+                    <w:rFonts w:ascii="Cambria Math" w:eastAsia="微軟正黑體" w:hAnsi="微軟正黑體"/>
+                  </w:rPr>
+                  <m:t>c</m:t>
+                </m:r>
+              </m:e>
+              <m:sup>
+                <m:d>
+                  <m:dPr>
+                    <m:ctrlPr>
+                      <w:rPr>
+                        <w:rFonts w:ascii="Cambria Math" w:eastAsia="微軟正黑體" w:hAnsi="微軟正黑體"/>
+                      </w:rPr>
+                    </m:ctrlPr>
+                  </m:dPr>
+                  <m:e>
+                    <m:r>
+                      <w:rPr>
+                        <w:rFonts w:ascii="Cambria Math" w:eastAsia="微軟正黑體" w:hAnsi="微軟正黑體"/>
+                      </w:rPr>
+                      <m:t>l</m:t>
+                    </m:r>
+                  </m:e>
+                </m:d>
+              </m:sup>
+            </m:sSup>
+            <m:r>
+              <w:rPr>
+                <w:rFonts w:ascii="Cambria Math" w:eastAsia="微軟正黑體" w:hAnsi="微軟正黑體"/>
+              </w:rPr>
+              <m:t>k</m:t>
+            </m:r>
+            <m:d>
+              <m:dPr>
+                <m:ctrlPr>
+                  <w:rPr>
+                    <w:rFonts w:ascii="Cambria Math" w:eastAsia="微軟正黑體" w:hAnsi="微軟正黑體"/>
+                  </w:rPr>
+                </m:ctrlPr>
+              </m:dPr>
+              <m:e>
+                <m:sSup>
+                  <m:sSupPr>
+                    <m:ctrlPr>
+                      <w:rPr>
+                        <w:rFonts w:ascii="Cambria Math" w:eastAsia="微軟正黑體" w:hAnsi="微軟正黑體"/>
+                      </w:rPr>
+                    </m:ctrlPr>
+                  </m:sSupPr>
+                  <m:e>
+                    <m:r>
+                      <w:rPr>
+                        <w:rFonts w:ascii="Cambria Math" w:eastAsia="微軟正黑體" w:hAnsi="微軟正黑體"/>
+                      </w:rPr>
+                      <m:t>z</m:t>
+                    </m:r>
+                  </m:e>
+                  <m:sup>
+                    <m:d>
+                      <m:dPr>
+                        <m:ctrlPr>
+                          <w:rPr>
+                            <w:rFonts w:ascii="Cambria Math" w:eastAsia="微軟正黑體" w:hAnsi="微軟正黑體"/>
+                          </w:rPr>
+                        </m:ctrlPr>
+                      </m:dPr>
+                      <m:e>
+                        <m:r>
+                          <w:rPr>
+                            <w:rFonts w:ascii="Cambria Math" w:eastAsia="微軟正黑體" w:hAnsi="微軟正黑體"/>
+                          </w:rPr>
+                          <m:t>l</m:t>
+                        </m:r>
+                      </m:e>
+                    </m:d>
+                  </m:sup>
+                </m:sSup>
+                <m:r>
+                  <w:rPr>
+                    <w:rFonts w:ascii="Cambria Math" w:eastAsia="微軟正黑體" w:hAnsi="微軟正黑體"/>
+                  </w:rPr>
+                  <m:t>,</m:t>
+                </m:r>
+                <m:r>
+                  <w:rPr>
+                    <w:rFonts w:ascii="Cambria Math" w:eastAsia="微軟正黑體" w:hAnsi="微軟正黑體"/>
+                  </w:rPr>
+                  <m:t xml:space="preserve"> </m:t>
+                </m:r>
+                <m:r>
+                  <w:rPr>
+                    <w:rFonts w:ascii="MS Gothic" w:eastAsia="MS Gothic" w:hAnsi="MS Gothic" w:cs="MS Gothic" w:hint="eastAsia"/>
+                  </w:rPr>
+                  <m:t>⋅</m:t>
+                </m:r>
+                <m:r>
+                  <w:rPr>
+                    <w:rFonts w:ascii="Cambria Math" w:eastAsia="MS Gothic" w:hAnsi="MS Gothic" w:cs="MS Gothic"/>
+                  </w:rPr>
+                  <m:t xml:space="preserve"> </m:t>
+                </m:r>
+              </m:e>
+            </m:d>
+          </m:e>
+        </m:nary>
+      </m:oMath>
+    </w:p>
+    <w:p>
+      <w:pPr>
+        <w:widowControl/>
+        <w:rPr>
+          <w:rFonts w:ascii="微軟正黑體" w:eastAsia="微軟正黑體" w:hAnsi="微軟正黑體" w:hint="eastAsia"/>
+        </w:rPr>
+      </w:pPr>
+      <w:r>
+        <w:rPr>
+          <w:rFonts w:ascii="微軟正黑體" w:eastAsia="微軟正黑體" w:hAnsi="微軟正黑體" w:hint="eastAsia"/>
+        </w:rPr>
+        <w:t xml:space="preserve">則 </w:t>
+      </w:r>
+      <m:oMath>
+        <m:r>
+          <w:rPr>
+            <w:rFonts w:ascii="Cambria Math" w:eastAsia="微軟正黑體" w:hAnsi="Cambria Math"/>
+          </w:rPr>
+          <m:t>af+b</m:t>
+        </m:r>
+        <m:r>
+          <w:rPr>
+            <w:rFonts w:ascii="Cambria Math" w:eastAsia="微軟正黑體" w:hAnsi="Cambria Math"/>
+          </w:rPr>
+          <m:t>g</m:t>
+        </m:r>
+        <m:r>
+          <w:rPr>
+            <w:rFonts w:ascii="Cambria Math" w:eastAsia="微軟正黑體" w:hAnsi="Cambria Math"/>
+          </w:rPr>
+          <m:t>=</m:t>
+        </m:r>
+        <m:r>
+          <w:rPr>
+            <w:rFonts w:ascii="Cambria Math" w:eastAsia="微軟正黑體" w:hAnsi="Cambria Math"/>
+          </w:rPr>
+          <m:t>a</m:t>
+        </m:r>
+        <m:nary>
+          <m:naryPr>
+            <m:chr m:val="∑"/>
+            <m:limLoc m:val="subSup"/>
+            <m:grow m:val="1"/>
+            <m:ctrlPr>
+              <w:rPr>
+                <w:rFonts w:ascii="Cambria Math" w:eastAsia="微軟正黑體" w:hAnsi="微軟正黑體"/>
+              </w:rPr>
+            </m:ctrlPr>
+          </m:naryPr>
+          <m:sub>
+            <m:r>
+              <w:rPr>
+                <w:rFonts w:ascii="Cambria Math" w:eastAsia="微軟正黑體" w:hAnsi="微軟正黑體"/>
+              </w:rPr>
+              <m:t>i</m:t>
+            </m:r>
+            <m:r>
+              <w:rPr>
+                <w:rFonts w:ascii="Cambria Math" w:eastAsia="微軟正黑體" w:hAnsi="微軟正黑體"/>
+              </w:rPr>
+              <m:t>=1</m:t>
+            </m:r>
+          </m:sub>
+          <m:sup>
+            <m:r>
+              <w:rPr>
+                <w:rFonts w:ascii="Cambria Math" w:eastAsia="微軟正黑體" w:hAnsi="微軟正黑體"/>
+              </w:rPr>
+              <m:t>n</m:t>
+            </m:r>
+          </m:sup>
+          <m:e>
+            <m:sSup>
+              <m:sSupPr>
+                <m:ctrlPr>
+                  <w:rPr>
+                    <w:rFonts w:ascii="Cambria Math" w:eastAsia="微軟正黑體" w:hAnsi="微軟正黑體"/>
+                  </w:rPr>
+                </m:ctrlPr>
+              </m:sSupPr>
+              <m:e>
+                <m:r>
+                  <w:rPr>
+                    <w:rFonts w:ascii="Cambria Math" w:eastAsia="微軟正黑體" w:hAnsi="微軟正黑體"/>
+                  </w:rPr>
+                  <m:t>α</m:t>
+                </m:r>
+              </m:e>
+              <m:sup>
+                <m:d>
+                  <m:dPr>
+                    <m:ctrlPr>
+                      <w:rPr>
+                        <w:rFonts w:ascii="Cambria Math" w:eastAsia="微軟正黑體" w:hAnsi="微軟正黑體"/>
+                      </w:rPr>
+                    </m:ctrlPr>
+                  </m:dPr>
+                  <m:e>
+                    <m:r>
+                      <w:rPr>
+                        <w:rFonts w:ascii="Cambria Math" w:eastAsia="微軟正黑體" w:hAnsi="微軟正黑體"/>
+                      </w:rPr>
+                      <m:t>i</m:t>
+                    </m:r>
+                  </m:e>
+                </m:d>
+              </m:sup>
+            </m:sSup>
+            <m:r>
+              <w:rPr>
+                <w:rFonts w:ascii="Cambria Math" w:eastAsia="微軟正黑體" w:hAnsi="微軟正黑體"/>
+              </w:rPr>
+              <m:t>k</m:t>
+            </m:r>
+            <m:d>
+              <m:dPr>
+                <m:ctrlPr>
+                  <w:rPr>
+                    <w:rFonts w:ascii="Cambria Math" w:eastAsia="微軟正黑體" w:hAnsi="微軟正黑體"/>
+                  </w:rPr>
+                </m:ctrlPr>
+              </m:dPr>
+              <m:e>
+                <m:sSup>
+                  <m:sSupPr>
+                    <m:ctrlPr>
+                      <w:rPr>
+                        <w:rFonts w:ascii="Cambria Math" w:eastAsia="微軟正黑體" w:hAnsi="微軟正黑體"/>
+                      </w:rPr>
+                    </m:ctrlPr>
+                  </m:sSupPr>
+                  <m:e>
+                    <m:r>
+                      <w:rPr>
+                        <w:rFonts w:ascii="Cambria Math" w:eastAsia="微軟正黑體" w:hAnsi="微軟正黑體"/>
+                      </w:rPr>
+                      <m:t>x</m:t>
+                    </m:r>
+                  </m:e>
+                  <m:sup>
+                    <m:d>
+                      <m:dPr>
+                        <m:ctrlPr>
+                          <w:rPr>
+                            <w:rFonts w:ascii="Cambria Math" w:eastAsia="微軟正黑體" w:hAnsi="微軟正黑體"/>
+                          </w:rPr>
+                        </m:ctrlPr>
+                      </m:dPr>
+                      <m:e>
+                        <m:r>
+                          <w:rPr>
+                            <w:rFonts w:ascii="Cambria Math" w:eastAsia="微軟正黑體" w:hAnsi="微軟正黑體"/>
+                          </w:rPr>
+                          <m:t>i</m:t>
+                        </m:r>
+                      </m:e>
+                    </m:d>
+                  </m:sup>
+                </m:sSup>
+                <m:r>
+                  <w:rPr>
+                    <w:rFonts w:ascii="Cambria Math" w:eastAsia="微軟正黑體" w:hAnsi="微軟正黑體"/>
+                  </w:rPr>
+                  <m:t>,</m:t>
+                </m:r>
+                <m:r>
+                  <w:rPr>
+                    <w:rFonts w:ascii="MS Gothic" w:eastAsia="MS Gothic" w:hAnsi="MS Gothic" w:cs="MS Gothic" w:hint="eastAsia"/>
+                  </w:rPr>
+                  <m:t>⋅</m:t>
+                </m:r>
+                <m:r>
+                  <w:rPr>
+                    <w:rFonts w:ascii="Cambria Math" w:eastAsia="MS Gothic" w:hAnsi="MS Gothic" w:cs="MS Gothic"/>
+                  </w:rPr>
+                  <m:t xml:space="preserve"> </m:t>
+                </m:r>
+              </m:e>
+            </m:d>
+          </m:e>
+        </m:nary>
+        <m:r>
+          <w:rPr>
+            <w:rFonts w:ascii="Cambria Math" w:eastAsia="微軟正黑體" w:hAnsi="微軟正黑體"/>
+          </w:rPr>
+          <m:t>+</m:t>
+        </m:r>
+        <m:r>
+          <w:rPr>
+            <w:rFonts w:ascii="Cambria Math" w:eastAsia="微軟正黑體" w:hAnsi="Cambria Math"/>
+          </w:rPr>
+          <m:t>b</m:t>
+        </m:r>
+        <m:nary>
+          <m:naryPr>
+            <m:chr m:val="∑"/>
+            <m:limLoc m:val="subSup"/>
+            <m:grow m:val="1"/>
+            <m:ctrlPr>
+              <w:rPr>
+                <w:rFonts w:ascii="Cambria Math" w:eastAsia="微軟正黑體" w:hAnsi="微軟正黑體"/>
+              </w:rPr>
+            </m:ctrlPr>
+          </m:naryPr>
+          <m:sub>
+            <m:r>
+              <w:rPr>
+                <w:rFonts w:ascii="Cambria Math" w:eastAsia="微軟正黑體" w:hAnsi="微軟正黑體"/>
+              </w:rPr>
+              <m:t>j</m:t>
+            </m:r>
+            <m:r>
+              <w:rPr>
+                <w:rFonts w:ascii="Cambria Math" w:eastAsia="微軟正黑體" w:hAnsi="微軟正黑體"/>
+              </w:rPr>
+              <m:t>=1</m:t>
+            </m:r>
+          </m:sub>
+          <m:sup>
+            <m:r>
+              <w:rPr>
+                <w:rFonts w:ascii="Cambria Math" w:eastAsia="微軟正黑體" w:hAnsi="微軟正黑體"/>
+              </w:rPr>
+              <m:t>m</m:t>
+            </m:r>
+          </m:sup>
+          <m:e>
+            <m:sSup>
+              <m:sSupPr>
+                <m:ctrlPr>
+                  <w:rPr>
+                    <w:rFonts w:ascii="Cambria Math" w:eastAsia="微軟正黑體" w:hAnsi="微軟正黑體"/>
+                  </w:rPr>
+                </m:ctrlPr>
+              </m:sSupPr>
+              <m:e>
+                <m:r>
+                  <w:rPr>
+                    <w:rFonts w:ascii="Cambria Math" w:eastAsia="微軟正黑體" w:hAnsi="微軟正黑體"/>
+                  </w:rPr>
+                  <m:t>β</m:t>
+                </m:r>
+              </m:e>
+              <m:sup>
+                <m:d>
+                  <m:dPr>
+                    <m:ctrlPr>
+                      <w:rPr>
+                        <w:rFonts w:ascii="Cambria Math" w:eastAsia="微軟正黑體" w:hAnsi="微軟正黑體"/>
+                      </w:rPr>
+                    </m:ctrlPr>
+                  </m:dPr>
+                  <m:e>
+                    <m:r>
+                      <w:rPr>
+                        <w:rFonts w:ascii="Cambria Math" w:eastAsia="微軟正黑體" w:hAnsi="微軟正黑體"/>
+                      </w:rPr>
+                      <m:t>j</m:t>
+                    </m:r>
+                  </m:e>
+                </m:d>
+              </m:sup>
+            </m:sSup>
+            <m:r>
+              <w:rPr>
+                <w:rFonts w:ascii="Cambria Math" w:eastAsia="微軟正黑體" w:hAnsi="微軟正黑體"/>
+              </w:rPr>
+              <m:t>k</m:t>
+            </m:r>
+            <m:d>
+              <m:dPr>
+                <m:ctrlPr>
+                  <w:rPr>
+                    <w:rFonts w:ascii="Cambria Math" w:eastAsia="微軟正黑體" w:hAnsi="微軟正黑體"/>
+                  </w:rPr>
+                </m:ctrlPr>
+              </m:dPr>
+              <m:e>
+                <m:sSup>
+                  <m:sSupPr>
+                    <m:ctrlPr>
+                      <w:rPr>
+                        <w:rFonts w:ascii="Cambria Math" w:eastAsia="微軟正黑體" w:hAnsi="微軟正黑體"/>
+                      </w:rPr>
+                    </m:ctrlPr>
+                  </m:sSupPr>
+                  <m:e>
+                    <m:r>
+                      <w:rPr>
+                        <w:rFonts w:ascii="Cambria Math" w:eastAsia="微軟正黑體" w:hAnsi="微軟正黑體"/>
+                      </w:rPr>
+                      <m:t>y</m:t>
+                    </m:r>
+                  </m:e>
+                  <m:sup>
+                    <m:d>
+                      <m:dPr>
+                        <m:ctrlPr>
+                          <w:rPr>
+                            <w:rFonts w:ascii="Cambria Math" w:eastAsia="微軟正黑體" w:hAnsi="微軟正黑體"/>
+                          </w:rPr>
+                        </m:ctrlPr>
+                      </m:dPr>
+                      <m:e>
+                        <m:r>
+                          <w:rPr>
+                            <w:rFonts w:ascii="Cambria Math" w:eastAsia="微軟正黑體" w:hAnsi="微軟正黑體"/>
+                          </w:rPr>
+                          <m:t>j</m:t>
+                        </m:r>
+                      </m:e>
+                    </m:d>
+                  </m:sup>
+                </m:sSup>
+                <m:r>
+                  <w:rPr>
+                    <w:rFonts w:ascii="Cambria Math" w:eastAsia="微軟正黑體" w:hAnsi="微軟正黑體"/>
+                  </w:rPr>
+                  <m:t>,</m:t>
+                </m:r>
+                <m:r>
+                  <w:rPr>
+                    <w:rFonts w:ascii="MS Gothic" w:eastAsia="MS Gothic" w:hAnsi="MS Gothic" w:cs="MS Gothic" w:hint="eastAsia"/>
+                  </w:rPr>
+                  <m:t>⋅</m:t>
+                </m:r>
+                <m:r>
+                  <w:rPr>
+                    <w:rFonts w:ascii="Cambria Math" w:eastAsia="MS Gothic" w:hAnsi="MS Gothic" w:cs="MS Gothic"/>
+                  </w:rPr>
+                  <m:t xml:space="preserve"> </m:t>
+                </m:r>
+              </m:e>
+            </m:d>
+          </m:e>
+        </m:nary>
+      </m:oMath>
+    </w:p>
+    <w:p>
+      <w:pPr>
+        <w:widowControl/>
+        <w:rPr>
+          <w:rFonts w:ascii="微軟正黑體" w:eastAsia="微軟正黑體" w:hAnsi="微軟正黑體" w:hint="eastAsia"/>
+        </w:rPr>
+      </w:pPr>
+      <m:oMathPara>
+        <m:oMathParaPr>
+          <m:jc m:val="left"/>
+        </m:oMathParaPr>
+        <m:oMath>
+          <m:d>
+            <m:dPr>
+              <m:begChr m:val="⟨"/>
+              <m:endChr m:val="⟩"/>
+              <m:ctrlPr>
+                <w:rPr>
+                  <w:rFonts w:ascii="Cambria Math" w:eastAsia="微軟正黑體" w:hAnsi="Cambria Math"/>
+                </w:rPr>
+              </m:ctrlPr>
+            </m:dPr>
+            <m:e>
+              <m:r>
+                <w:rPr>
+                  <w:rFonts w:ascii="Cambria Math" w:eastAsia="微軟正黑體" w:hAnsi="Cambria Math"/>
+                </w:rPr>
+                <m:t>af+bg,h</m:t>
+              </m:r>
+            </m:e>
+          </m:d>
+          <m:r>
+            <w:rPr>
+              <w:rFonts w:ascii="Cambria Math" w:eastAsia="微軟正黑體" w:hAnsi="微軟正黑體"/>
+            </w:rPr>
+            <m:t>=</m:t>
+          </m:r>
+          <m:nary>
+            <m:naryPr>
+              <m:chr m:val="∑"/>
+              <m:limLoc m:val="subSup"/>
+              <m:grow m:val="1"/>
+              <m:ctrlPr>
+                <w:rPr>
+                  <w:rFonts w:ascii="Cambria Math" w:eastAsia="微軟正黑體" w:hAnsi="微軟正黑體"/>
+                </w:rPr>
+              </m:ctrlPr>
+            </m:naryPr>
+            <m:sub>
+              <m:r>
+                <w:rPr>
+                  <w:rFonts w:ascii="Cambria Math" w:eastAsia="微軟正黑體" w:hAnsi="微軟正黑體"/>
+                </w:rPr>
+                <m:t>l</m:t>
+              </m:r>
+              <m:r>
+                <w:rPr>
+                  <w:rFonts w:ascii="Cambria Math" w:eastAsia="微軟正黑體" w:hAnsi="微軟正黑體"/>
+                </w:rPr>
+                <m:t>=1</m:t>
+              </m:r>
+            </m:sub>
+            <m:sup>
+              <m:r>
+                <w:rPr>
+                  <w:rFonts w:ascii="Cambria Math" w:eastAsia="微軟正黑體" w:hAnsi="微軟正黑體"/>
+                </w:rPr>
+                <m:t>p</m:t>
+              </m:r>
+            </m:sup>
+            <m:e>
+              <m:sSup>
+                <m:sSupPr>
+                  <m:ctrlPr>
+                    <w:rPr>
+                      <w:rFonts w:ascii="Cambria Math" w:eastAsia="微軟正黑體" w:hAnsi="微軟正黑體"/>
+                    </w:rPr>
+                  </m:ctrlPr>
+                </m:sSupPr>
+                <m:e>
+                  <m:r>
+                    <w:rPr>
+                      <w:rFonts w:ascii="Cambria Math" w:eastAsia="微軟正黑體" w:hAnsi="微軟正黑體"/>
+                    </w:rPr>
+                    <m:t>c</m:t>
+                  </m:r>
+                </m:e>
+                <m:sup>
+                  <m:d>
+                    <m:dPr>
+                      <m:ctrlPr>
+                        <w:rPr>
+                          <w:rFonts w:ascii="Cambria Math" w:eastAsia="微軟正黑體" w:hAnsi="微軟正黑體"/>
+                        </w:rPr>
+                      </m:ctrlPr>
+                    </m:dPr>
+                    <m:e>
+                      <m:r>
+                        <w:rPr>
+                          <w:rFonts w:ascii="Cambria Math" w:eastAsia="微軟正黑體" w:hAnsi="微軟正黑體"/>
+                        </w:rPr>
+                        <m:t>l</m:t>
+                      </m:r>
+                    </m:e>
+                  </m:d>
+                </m:sup>
+              </m:sSup>
+              <m:r>
+                <w:rPr>
+                  <w:rFonts w:ascii="Cambria Math" w:eastAsia="微軟正黑體" w:hAnsi="微軟正黑體" w:hint="eastAsia"/>
+                </w:rPr>
+                <m:t>(</m:t>
+              </m:r>
+              <m:r>
+                <w:rPr>
+                  <w:rFonts w:ascii="Cambria Math" w:eastAsia="微軟正黑體" w:hAnsi="Cambria Math"/>
+                </w:rPr>
+                <m:t>a</m:t>
+              </m:r>
+              <m:nary>
+                <m:naryPr>
+                  <m:chr m:val="∑"/>
+                  <m:limLoc m:val="subSup"/>
+                  <m:grow m:val="1"/>
+                  <m:ctrlPr>
+                    <w:rPr>
+                      <w:rFonts w:ascii="Cambria Math" w:eastAsia="微軟正黑體" w:hAnsi="微軟正黑體"/>
+                    </w:rPr>
+                  </m:ctrlPr>
+                </m:naryPr>
+                <m:sub>
+                  <m:r>
+                    <w:rPr>
+                      <w:rFonts w:ascii="Cambria Math" w:eastAsia="微軟正黑體" w:hAnsi="微軟正黑體"/>
+                    </w:rPr>
+                    <m:t>i</m:t>
+                  </m:r>
+                  <m:r>
+                    <w:rPr>
+                      <w:rFonts w:ascii="Cambria Math" w:eastAsia="微軟正黑體" w:hAnsi="微軟正黑體"/>
+                    </w:rPr>
+                    <m:t>=1</m:t>
+                  </m:r>
+                </m:sub>
+                <m:sup>
+                  <m:r>
+                    <w:rPr>
+                      <w:rFonts w:ascii="Cambria Math" w:eastAsia="微軟正黑體" w:hAnsi="微軟正黑體"/>
+                    </w:rPr>
+                    <m:t>n</m:t>
+                  </m:r>
+                </m:sup>
+                <m:e>
+                  <m:sSup>
+                    <m:sSupPr>
+                      <m:ctrlPr>
+                        <w:rPr>
+                          <w:rFonts w:ascii="Cambria Math" w:eastAsia="微軟正黑體" w:hAnsi="微軟正黑體"/>
+                        </w:rPr>
+                      </m:ctrlPr>
+                    </m:sSupPr>
+                    <m:e>
+                      <m:r>
+                        <w:rPr>
+                          <w:rFonts w:ascii="Cambria Math" w:eastAsia="微軟正黑體" w:hAnsi="微軟正黑體"/>
+                        </w:rPr>
+                        <m:t>α</m:t>
+                      </m:r>
+                    </m:e>
+                    <m:sup>
+                      <m:d>
+                        <m:dPr>
+                          <m:ctrlPr>
+                            <w:rPr>
+                              <w:rFonts w:ascii="Cambria Math" w:eastAsia="微軟正黑體" w:hAnsi="微軟正黑體"/>
+                            </w:rPr>
+                          </m:ctrlPr>
+                        </m:dPr>
+                        <m:e>
+                          <m:r>
+                            <w:rPr>
+                              <w:rFonts w:ascii="Cambria Math" w:eastAsia="微軟正黑體" w:hAnsi="微軟正黑體"/>
+                            </w:rPr>
+                            <m:t>i</m:t>
+                          </m:r>
+                        </m:e>
+                      </m:d>
+                    </m:sup>
+                  </m:sSup>
+                  <m:r>
+                    <w:rPr>
+                      <w:rFonts w:ascii="Cambria Math" w:eastAsia="微軟正黑體" w:hAnsi="微軟正黑體"/>
+                    </w:rPr>
+                    <m:t>k</m:t>
+                  </m:r>
+                  <m:d>
+                    <m:dPr>
+                      <m:ctrlPr>
+                        <w:rPr>
+                          <w:rFonts w:ascii="Cambria Math" w:eastAsia="微軟正黑體" w:hAnsi="微軟正黑體"/>
+                        </w:rPr>
+                      </m:ctrlPr>
+                    </m:dPr>
+                    <m:e>
+                      <m:sSup>
+                        <m:sSupPr>
+                          <m:ctrlPr>
+                            <w:rPr>
+                              <w:rFonts w:ascii="Cambria Math" w:eastAsia="微軟正黑體" w:hAnsi="微軟正黑體"/>
+                            </w:rPr>
+                          </m:ctrlPr>
+                        </m:sSupPr>
+                        <m:e>
+                          <m:r>
+                            <w:rPr>
+                              <w:rFonts w:ascii="Cambria Math" w:eastAsia="微軟正黑體" w:hAnsi="微軟正黑體"/>
+                            </w:rPr>
+                            <m:t>x</m:t>
+                          </m:r>
+                        </m:e>
+                        <m:sup>
+                          <m:d>
+                            <m:dPr>
+                              <m:ctrlPr>
+                                <w:rPr>
+                                  <w:rFonts w:ascii="Cambria Math" w:eastAsia="微軟正黑體" w:hAnsi="微軟正黑體"/>
+                                </w:rPr>
+                              </m:ctrlPr>
+                            </m:dPr>
+                            <m:e>
+                              <m:r>
+                                <w:rPr>
+                                  <w:rFonts w:ascii="Cambria Math" w:eastAsia="微軟正黑體" w:hAnsi="微軟正黑體"/>
+                                </w:rPr>
+                                <m:t>i</m:t>
+                              </m:r>
+                            </m:e>
+                          </m:d>
+                        </m:sup>
+                      </m:sSup>
+                      <m:r>
+                        <w:rPr>
+                          <w:rFonts w:ascii="Cambria Math" w:eastAsia="微軟正黑體" w:hAnsi="微軟正黑體"/>
+                        </w:rPr>
+                        <m:t>,</m:t>
+                      </m:r>
+                      <m:sSup>
+                        <m:sSupPr>
+                          <m:ctrlPr>
+                            <w:rPr>
+                              <w:rFonts w:ascii="Cambria Math" w:eastAsia="微軟正黑體" w:hAnsi="微軟正黑體"/>
+                            </w:rPr>
+                          </m:ctrlPr>
+                        </m:sSupPr>
+                        <m:e>
+                          <m:r>
+                            <w:rPr>
+                              <w:rFonts w:ascii="Cambria Math" w:eastAsia="微軟正黑體" w:hAnsi="微軟正黑體"/>
+                            </w:rPr>
+                            <m:t>z</m:t>
+                          </m:r>
+                        </m:e>
+                        <m:sup>
+                          <m:d>
+                            <m:dPr>
+                              <m:ctrlPr>
+                                <w:rPr>
+                                  <w:rFonts w:ascii="Cambria Math" w:eastAsia="微軟正黑體" w:hAnsi="微軟正黑體"/>
+                                </w:rPr>
+                              </m:ctrlPr>
+                            </m:dPr>
+                            <m:e>
+                              <m:r>
+                                <w:rPr>
+                                  <w:rFonts w:ascii="Cambria Math" w:eastAsia="微軟正黑體" w:hAnsi="微軟正黑體"/>
+                                </w:rPr>
+                                <m:t>l</m:t>
+                              </m:r>
+                            </m:e>
+                          </m:d>
+                        </m:sup>
+                      </m:sSup>
+                      <m:r>
+                        <w:rPr>
+                          <w:rFonts w:ascii="Cambria Math" w:eastAsia="MS Gothic" w:hAnsi="MS Gothic" w:cs="MS Gothic"/>
+                        </w:rPr>
+                        <m:t xml:space="preserve"> </m:t>
+                      </m:r>
+                    </m:e>
+                  </m:d>
+                </m:e>
+              </m:nary>
+              <m:r>
+                <w:rPr>
+                  <w:rFonts w:ascii="Cambria Math" w:eastAsia="微軟正黑體" w:hAnsi="微軟正黑體"/>
+                </w:rPr>
+                <m:t>+</m:t>
+              </m:r>
+              <m:r>
+                <w:rPr>
+                  <w:rFonts w:ascii="Cambria Math" w:eastAsia="微軟正黑體" w:hAnsi="Cambria Math"/>
+                </w:rPr>
+                <m:t>b</m:t>
+              </m:r>
+              <m:nary>
+                <m:naryPr>
+                  <m:chr m:val="∑"/>
+                  <m:limLoc m:val="subSup"/>
+                  <m:grow m:val="1"/>
+                  <m:ctrlPr>
+                    <w:rPr>
+                      <w:rFonts w:ascii="Cambria Math" w:eastAsia="微軟正黑體" w:hAnsi="微軟正黑體"/>
+                    </w:rPr>
+                  </m:ctrlPr>
+                </m:naryPr>
+                <m:sub>
+                  <m:r>
+                    <w:rPr>
+                      <w:rFonts w:ascii="Cambria Math" w:eastAsia="微軟正黑體" w:hAnsi="微軟正黑體"/>
+                    </w:rPr>
+                    <m:t>j</m:t>
+                  </m:r>
+                  <m:r>
+                    <w:rPr>
+                      <w:rFonts w:ascii="Cambria Math" w:eastAsia="微軟正黑體" w:hAnsi="微軟正黑體"/>
+                    </w:rPr>
+                    <m:t>=1</m:t>
+                  </m:r>
+                </m:sub>
+                <m:sup>
+                  <m:r>
+                    <w:rPr>
+                      <w:rFonts w:ascii="Cambria Math" w:eastAsia="微軟正黑體" w:hAnsi="微軟正黑體"/>
+                    </w:rPr>
+                    <m:t>m</m:t>
+                  </m:r>
+                </m:sup>
+                <m:e>
+                  <m:sSup>
+                    <m:sSupPr>
+                      <m:ctrlPr>
+                        <w:rPr>
+                          <w:rFonts w:ascii="Cambria Math" w:eastAsia="微軟正黑體" w:hAnsi="微軟正黑體"/>
+                        </w:rPr>
+                      </m:ctrlPr>
+                    </m:sSupPr>
+                    <m:e>
+                      <m:r>
+                        <w:rPr>
+                          <w:rFonts w:ascii="Cambria Math" w:eastAsia="微軟正黑體" w:hAnsi="微軟正黑體"/>
+                        </w:rPr>
+                        <m:t>β</m:t>
+                      </m:r>
+                    </m:e>
+                    <m:sup>
+                      <m:d>
+                        <m:dPr>
+                          <m:ctrlPr>
+                            <w:rPr>
+                              <w:rFonts w:ascii="Cambria Math" w:eastAsia="微軟正黑體" w:hAnsi="微軟正黑體"/>
+                            </w:rPr>
+                          </m:ctrlPr>
+                        </m:dPr>
+                        <m:e>
+                          <m:r>
+                            <w:rPr>
+                              <w:rFonts w:ascii="Cambria Math" w:eastAsia="微軟正黑體" w:hAnsi="微軟正黑體"/>
+                            </w:rPr>
+                            <m:t>j</m:t>
+                          </m:r>
+                        </m:e>
+                      </m:d>
+                    </m:sup>
+                  </m:sSup>
+                  <m:r>
+                    <w:rPr>
+                      <w:rFonts w:ascii="Cambria Math" w:eastAsia="微軟正黑體" w:hAnsi="微軟正黑體"/>
+                    </w:rPr>
+                    <m:t>k</m:t>
+                  </m:r>
+                  <m:d>
+                    <m:dPr>
+                      <m:ctrlPr>
+                        <w:rPr>
+                          <w:rFonts w:ascii="Cambria Math" w:eastAsia="微軟正黑體" w:hAnsi="微軟正黑體"/>
+                        </w:rPr>
+                      </m:ctrlPr>
+                    </m:dPr>
+                    <m:e>
+                      <m:sSup>
+                        <m:sSupPr>
+                          <m:ctrlPr>
+                            <w:rPr>
+                              <w:rFonts w:ascii="Cambria Math" w:eastAsia="微軟正黑體" w:hAnsi="微軟正黑體"/>
+                            </w:rPr>
+                          </m:ctrlPr>
+                        </m:sSupPr>
+                        <m:e>
+                          <m:r>
+                            <w:rPr>
+                              <w:rFonts w:ascii="Cambria Math" w:eastAsia="微軟正黑體" w:hAnsi="微軟正黑體"/>
+                            </w:rPr>
+                            <m:t>y</m:t>
+                          </m:r>
+                        </m:e>
+                        <m:sup>
+                          <m:d>
+                            <m:dPr>
+                              <m:ctrlPr>
+                                <w:rPr>
+                                  <w:rFonts w:ascii="Cambria Math" w:eastAsia="微軟正黑體" w:hAnsi="微軟正黑體"/>
+                                </w:rPr>
+                              </m:ctrlPr>
+                            </m:dPr>
+                            <m:e>
+                              <m:r>
+                                <w:rPr>
+                                  <w:rFonts w:ascii="Cambria Math" w:eastAsia="微軟正黑體" w:hAnsi="微軟正黑體"/>
+                                </w:rPr>
+                                <m:t>j</m:t>
+                              </m:r>
+                            </m:e>
+                          </m:d>
+                        </m:sup>
+                      </m:sSup>
+                      <m:r>
+                        <w:rPr>
+                          <w:rFonts w:ascii="Cambria Math" w:eastAsia="微軟正黑體" w:hAnsi="微軟正黑體"/>
+                        </w:rPr>
+                        <m:t>,</m:t>
+                      </m:r>
+                      <m:sSup>
+                        <m:sSupPr>
+                          <m:ctrlPr>
+                            <w:rPr>
+                              <w:rFonts w:ascii="Cambria Math" w:eastAsia="微軟正黑體" w:hAnsi="微軟正黑體"/>
+                            </w:rPr>
+                          </m:ctrlPr>
+                        </m:sSupPr>
+                        <m:e>
+                          <m:r>
+                            <w:rPr>
+                              <w:rFonts w:ascii="Cambria Math" w:eastAsia="微軟正黑體" w:hAnsi="微軟正黑體"/>
+                            </w:rPr>
+                            <m:t>z</m:t>
+                          </m:r>
+                        </m:e>
+                        <m:sup>
+                          <m:d>
+                            <m:dPr>
+                              <m:ctrlPr>
+                                <w:rPr>
+                                  <w:rFonts w:ascii="Cambria Math" w:eastAsia="微軟正黑體" w:hAnsi="微軟正黑體"/>
+                                </w:rPr>
+                              </m:ctrlPr>
+                            </m:dPr>
+                            <m:e>
+                              <m:r>
+                                <w:rPr>
+                                  <w:rFonts w:ascii="Cambria Math" w:eastAsia="微軟正黑體" w:hAnsi="微軟正黑體"/>
+                                </w:rPr>
+                                <m:t>l</m:t>
+                              </m:r>
+                            </m:e>
+                          </m:d>
+                        </m:sup>
+                      </m:sSup>
+                    </m:e>
+                  </m:d>
+                </m:e>
+              </m:nary>
+              <m:r>
+                <w:rPr>
+                  <w:rFonts w:ascii="Cambria Math" w:eastAsia="微軟正黑體" w:hAnsi="微軟正黑體" w:hint="eastAsia"/>
+                </w:rPr>
+                <m:t>)</m:t>
+              </m:r>
+            </m:e>
+          </m:nary>
+        </m:oMath>
+      </m:oMathPara>
+    </w:p>
+    <w:p>
+      <w:pPr>
+        <w:widowControl/>
+        <w:rPr>
+          <w:rFonts w:ascii="微軟正黑體" w:eastAsia="微軟正黑體" w:hAnsi="微軟正黑體" w:hint="eastAsia"/>
+        </w:rPr>
+      </w:pPr>
+      <m:oMathPara>
+        <m:oMathParaPr>
+          <m:jc m:val="left"/>
+        </m:oMathParaPr>
+        <m:oMath>
+          <m:r>
+            <w:rPr>
+              <w:rFonts w:ascii="Cambria Math" w:eastAsia="微軟正黑體" w:hAnsi="微軟正黑體"/>
+            </w:rPr>
+            <m:t>=</m:t>
+          </m:r>
+          <m:nary>
+            <m:naryPr>
+              <m:chr m:val="∑"/>
+              <m:limLoc m:val="subSup"/>
+              <m:grow m:val="1"/>
+              <m:ctrlPr>
+                <w:rPr>
+                  <w:rFonts w:ascii="Cambria Math" w:eastAsia="微軟正黑體" w:hAnsi="微軟正黑體"/>
+                </w:rPr>
+              </m:ctrlPr>
+            </m:naryPr>
+            <m:sub>
+              <m:r>
+                <w:rPr>
+                  <w:rFonts w:ascii="Cambria Math" w:eastAsia="微軟正黑體" w:hAnsi="微軟正黑體"/>
+                </w:rPr>
+                <m:t>l</m:t>
+              </m:r>
+              <m:r>
+                <w:rPr>
+                  <w:rFonts w:ascii="Cambria Math" w:eastAsia="微軟正黑體" w:hAnsi="微軟正黑體"/>
+                </w:rPr>
+                <m:t>=1</m:t>
+              </m:r>
+            </m:sub>
+            <m:sup>
+              <m:r>
+                <w:rPr>
+                  <w:rFonts w:ascii="Cambria Math" w:eastAsia="微軟正黑體" w:hAnsi="微軟正黑體"/>
+                </w:rPr>
+                <m:t>p</m:t>
+              </m:r>
+            </m:sup>
+            <m:e>
+              <m:r>
+                <w:rPr>
+                  <w:rFonts w:ascii="Cambria Math" w:eastAsia="微軟正黑體" w:hAnsi="微軟正黑體"/>
+                </w:rPr>
+                <m:t>a</m:t>
+              </m:r>
+              <m:nary>
+                <m:naryPr>
+                  <m:chr m:val="∑"/>
+                  <m:limLoc m:val="subSup"/>
+                  <m:grow m:val="1"/>
+                  <m:ctrlPr>
+                    <w:rPr>
+                      <w:rFonts w:ascii="Cambria Math" w:eastAsia="微軟正黑體" w:hAnsi="微軟正黑體"/>
+                    </w:rPr>
+                  </m:ctrlPr>
+                </m:naryPr>
+                <m:sub>
+                  <m:r>
+                    <w:rPr>
+                      <w:rFonts w:ascii="Cambria Math" w:eastAsia="微軟正黑體" w:hAnsi="微軟正黑體"/>
+                    </w:rPr>
+                    <m:t>i</m:t>
+                  </m:r>
+                  <m:r>
+                    <w:rPr>
+                      <w:rFonts w:ascii="Cambria Math" w:eastAsia="微軟正黑體" w:hAnsi="微軟正黑體"/>
+                    </w:rPr>
+                    <m:t>=1</m:t>
+                  </m:r>
+                </m:sub>
+                <m:sup>
+                  <m:r>
+                    <w:rPr>
+                      <w:rFonts w:ascii="Cambria Math" w:eastAsia="微軟正黑體" w:hAnsi="微軟正黑體"/>
+                    </w:rPr>
+                    <m:t>n</m:t>
+                  </m:r>
+                </m:sup>
+                <m:e>
+                  <m:sSup>
+                    <m:sSupPr>
+                      <m:ctrlPr>
+                        <w:rPr>
+                          <w:rFonts w:ascii="Cambria Math" w:eastAsia="微軟正黑體" w:hAnsi="微軟正黑體"/>
+                        </w:rPr>
+                      </m:ctrlPr>
+                    </m:sSupPr>
+                    <m:e>
+                      <m:r>
+                        <w:rPr>
+                          <w:rFonts w:ascii="Cambria Math" w:eastAsia="微軟正黑體" w:hAnsi="微軟正黑體"/>
+                        </w:rPr>
+                        <m:t>α</m:t>
+                      </m:r>
+                    </m:e>
+                    <m:sup>
+                      <m:d>
+                        <m:dPr>
+                          <m:ctrlPr>
+                            <w:rPr>
+                              <w:rFonts w:ascii="Cambria Math" w:eastAsia="微軟正黑體" w:hAnsi="微軟正黑體"/>
+                            </w:rPr>
+                          </m:ctrlPr>
+                        </m:dPr>
+                        <m:e>
+                          <m:r>
+                            <w:rPr>
+                              <w:rFonts w:ascii="Cambria Math" w:eastAsia="微軟正黑體" w:hAnsi="微軟正黑體"/>
+                            </w:rPr>
+                            <m:t>i</m:t>
+                          </m:r>
+                        </m:e>
+                      </m:d>
+                    </m:sup>
+                  </m:sSup>
+                  <m:sSup>
+                    <m:sSupPr>
+                      <m:ctrlPr>
+                        <w:rPr>
+                          <w:rFonts w:ascii="Cambria Math" w:eastAsia="微軟正黑體" w:hAnsi="微軟正黑體"/>
+                        </w:rPr>
+                      </m:ctrlPr>
+                    </m:sSupPr>
+                    <m:e>
+                      <m:r>
+                        <w:rPr>
+                          <w:rFonts w:ascii="Cambria Math" w:eastAsia="微軟正黑體" w:hAnsi="微軟正黑體"/>
+                        </w:rPr>
+                        <m:t>c</m:t>
+                      </m:r>
+                    </m:e>
+                    <m:sup>
+                      <m:d>
+                        <m:dPr>
+                          <m:ctrlPr>
+                            <w:rPr>
+                              <w:rFonts w:ascii="Cambria Math" w:eastAsia="微軟正黑體" w:hAnsi="微軟正黑體"/>
+                            </w:rPr>
+                          </m:ctrlPr>
+                        </m:dPr>
+                        <m:e>
+                          <m:r>
+                            <w:rPr>
+                              <w:rFonts w:ascii="Cambria Math" w:eastAsia="微軟正黑體" w:hAnsi="微軟正黑體"/>
+                            </w:rPr>
+                            <m:t>l</m:t>
+                          </m:r>
+                        </m:e>
+                      </m:d>
+                    </m:sup>
+                  </m:sSup>
+                  <m:r>
+                    <w:rPr>
+                      <w:rFonts w:ascii="Cambria Math" w:eastAsia="微軟正黑體" w:hAnsi="微軟正黑體"/>
+                    </w:rPr>
+                    <m:t>k</m:t>
+                  </m:r>
+                  <m:d>
+                    <m:dPr>
+                      <m:ctrlPr>
+                        <w:rPr>
+                          <w:rFonts w:ascii="Cambria Math" w:eastAsia="微軟正黑體" w:hAnsi="微軟正黑體"/>
+                        </w:rPr>
+                      </m:ctrlPr>
+                    </m:dPr>
+                    <m:e>
+                      <m:sSup>
+                        <m:sSupPr>
+                          <m:ctrlPr>
+                            <w:rPr>
+                              <w:rFonts w:ascii="Cambria Math" w:eastAsia="微軟正黑體" w:hAnsi="微軟正黑體"/>
+                            </w:rPr>
+                          </m:ctrlPr>
+                        </m:sSupPr>
+                        <m:e>
+                          <m:r>
+                            <w:rPr>
+                              <w:rFonts w:ascii="Cambria Math" w:eastAsia="微軟正黑體" w:hAnsi="微軟正黑體"/>
+                            </w:rPr>
+                            <m:t>x</m:t>
+                          </m:r>
+                        </m:e>
+                        <m:sup>
+                          <m:d>
+                            <m:dPr>
+                              <m:ctrlPr>
+                                <w:rPr>
+                                  <w:rFonts w:ascii="Cambria Math" w:eastAsia="微軟正黑體" w:hAnsi="微軟正黑體"/>
+                                </w:rPr>
+                              </m:ctrlPr>
+                            </m:dPr>
+                            <m:e>
+                              <m:r>
+                                <w:rPr>
+                                  <w:rFonts w:ascii="Cambria Math" w:eastAsia="微軟正黑體" w:hAnsi="微軟正黑體"/>
+                                </w:rPr>
+                                <m:t>i</m:t>
+                              </m:r>
+                            </m:e>
+                          </m:d>
+                        </m:sup>
+                      </m:sSup>
+                      <m:r>
+                        <w:rPr>
+                          <w:rFonts w:ascii="Cambria Math" w:eastAsia="微軟正黑體" w:hAnsi="微軟正黑體"/>
+                        </w:rPr>
+                        <m:t>,</m:t>
+                      </m:r>
+                      <m:sSup>
+                        <m:sSupPr>
+                          <m:ctrlPr>
+                            <w:rPr>
+                              <w:rFonts w:ascii="Cambria Math" w:eastAsia="微軟正黑體" w:hAnsi="微軟正黑體"/>
+                            </w:rPr>
+                          </m:ctrlPr>
+                        </m:sSupPr>
+                        <m:e>
+                          <m:r>
+                            <w:rPr>
+                              <w:rFonts w:ascii="Cambria Math" w:eastAsia="微軟正黑體" w:hAnsi="微軟正黑體"/>
+                            </w:rPr>
+                            <m:t>z</m:t>
+                          </m:r>
+                        </m:e>
+                        <m:sup>
+                          <m:d>
+                            <m:dPr>
+                              <m:ctrlPr>
+                                <w:rPr>
+                                  <w:rFonts w:ascii="Cambria Math" w:eastAsia="微軟正黑體" w:hAnsi="微軟正黑體"/>
+                                </w:rPr>
+                              </m:ctrlPr>
+                            </m:dPr>
+                            <m:e>
+                              <m:r>
+                                <w:rPr>
+                                  <w:rFonts w:ascii="Cambria Math" w:eastAsia="微軟正黑體" w:hAnsi="微軟正黑體"/>
+                                </w:rPr>
+                                <m:t>l</m:t>
+                              </m:r>
+                            </m:e>
+                          </m:d>
+                        </m:sup>
+                      </m:sSup>
+                      <m:r>
+                        <w:rPr>
+                          <w:rFonts w:ascii="Cambria Math" w:eastAsia="MS Gothic" w:hAnsi="MS Gothic" w:cs="MS Gothic"/>
+                        </w:rPr>
+                        <m:t xml:space="preserve"> </m:t>
+                      </m:r>
+                    </m:e>
+                  </m:d>
+                </m:e>
+              </m:nary>
+              <m:r>
+                <w:rPr>
+                  <w:rFonts w:ascii="Cambria Math" w:eastAsia="微軟正黑體" w:hAnsi="微軟正黑體"/>
+                </w:rPr>
+                <m:t>+</m:t>
+              </m:r>
+              <m:r>
+                <w:rPr>
+                  <w:rFonts w:ascii="Cambria Math" w:eastAsia="微軟正黑體" w:hAnsi="Cambria Math"/>
+                </w:rPr>
+                <m:t>b</m:t>
+              </m:r>
+              <m:nary>
+                <m:naryPr>
+                  <m:chr m:val="∑"/>
+                  <m:limLoc m:val="subSup"/>
+                  <m:grow m:val="1"/>
+                  <m:ctrlPr>
+                    <w:rPr>
+                      <w:rFonts w:ascii="Cambria Math" w:eastAsia="微軟正黑體" w:hAnsi="微軟正黑體"/>
+                    </w:rPr>
+                  </m:ctrlPr>
+                </m:naryPr>
+                <m:sub>
+                  <m:r>
+                    <w:rPr>
+                      <w:rFonts w:ascii="Cambria Math" w:eastAsia="微軟正黑體" w:hAnsi="微軟正黑體"/>
+                    </w:rPr>
+                    <m:t>j</m:t>
+                  </m:r>
+                  <m:r>
+                    <w:rPr>
+                      <w:rFonts w:ascii="Cambria Math" w:eastAsia="微軟正黑體" w:hAnsi="微軟正黑體"/>
+                    </w:rPr>
+                    <m:t>=1</m:t>
+                  </m:r>
+                </m:sub>
+                <m:sup>
+                  <m:r>
+                    <w:rPr>
+                      <w:rFonts w:ascii="Cambria Math" w:eastAsia="微軟正黑體" w:hAnsi="微軟正黑體"/>
+                    </w:rPr>
+                    <m:t>m</m:t>
+                  </m:r>
+                </m:sup>
+                <m:e>
+                  <m:sSup>
+                    <m:sSupPr>
+                      <m:ctrlPr>
+                        <w:rPr>
+                          <w:rFonts w:ascii="Cambria Math" w:eastAsia="微軟正黑體" w:hAnsi="微軟正黑體"/>
+                        </w:rPr>
+                      </m:ctrlPr>
+                    </m:sSupPr>
+                    <m:e>
+                      <m:r>
+                        <w:rPr>
+                          <w:rFonts w:ascii="Cambria Math" w:eastAsia="微軟正黑體" w:hAnsi="微軟正黑體"/>
+                        </w:rPr>
+                        <m:t>β</m:t>
+                      </m:r>
+                    </m:e>
+                    <m:sup>
+                      <m:d>
+                        <m:dPr>
+                          <m:ctrlPr>
+                            <w:rPr>
+                              <w:rFonts w:ascii="Cambria Math" w:eastAsia="微軟正黑體" w:hAnsi="微軟正黑體"/>
+                            </w:rPr>
+                          </m:ctrlPr>
+                        </m:dPr>
+                        <m:e>
+                          <m:r>
+                            <w:rPr>
+                              <w:rFonts w:ascii="Cambria Math" w:eastAsia="微軟正黑體" w:hAnsi="微軟正黑體"/>
+                            </w:rPr>
+                            <m:t>j</m:t>
+                          </m:r>
+                        </m:e>
+                      </m:d>
+                    </m:sup>
+                  </m:sSup>
+                  <m:sSup>
+                    <m:sSupPr>
+                      <m:ctrlPr>
+                        <w:rPr>
+                          <w:rFonts w:ascii="Cambria Math" w:eastAsia="微軟正黑體" w:hAnsi="微軟正黑體"/>
+                        </w:rPr>
+                      </m:ctrlPr>
+                    </m:sSupPr>
+                    <m:e>
+                      <m:r>
+                        <w:rPr>
+                          <w:rFonts w:ascii="Cambria Math" w:eastAsia="微軟正黑體" w:hAnsi="微軟正黑體"/>
+                        </w:rPr>
+                        <m:t>c</m:t>
+                      </m:r>
+                    </m:e>
+                    <m:sup>
+                      <m:d>
+                        <m:dPr>
+                          <m:ctrlPr>
+                            <w:rPr>
+                              <w:rFonts w:ascii="Cambria Math" w:eastAsia="微軟正黑體" w:hAnsi="微軟正黑體"/>
+                            </w:rPr>
+                          </m:ctrlPr>
+                        </m:dPr>
+                        <m:e>
+                          <m:r>
+                            <w:rPr>
+                              <w:rFonts w:ascii="Cambria Math" w:eastAsia="微軟正黑體" w:hAnsi="微軟正黑體"/>
+                            </w:rPr>
+                            <m:t>l</m:t>
+                          </m:r>
+                        </m:e>
+                      </m:d>
+                    </m:sup>
+                  </m:sSup>
+                  <m:r>
+                    <w:rPr>
+                      <w:rFonts w:ascii="Cambria Math" w:eastAsia="微軟正黑體" w:hAnsi="微軟正黑體"/>
+                    </w:rPr>
+                    <m:t>k</m:t>
+                  </m:r>
+                  <m:d>
+                    <m:dPr>
+                      <m:ctrlPr>
+                        <w:rPr>
+                          <w:rFonts w:ascii="Cambria Math" w:eastAsia="微軟正黑體" w:hAnsi="微軟正黑體"/>
+                        </w:rPr>
+                      </m:ctrlPr>
+                    </m:dPr>
+                    <m:e>
+                      <m:sSup>
+                        <m:sSupPr>
+                          <m:ctrlPr>
+                            <w:rPr>
+                              <w:rFonts w:ascii="Cambria Math" w:eastAsia="微軟正黑體" w:hAnsi="微軟正黑體"/>
+                            </w:rPr>
+                          </m:ctrlPr>
+                        </m:sSupPr>
+                        <m:e>
+                          <m:r>
+                            <w:rPr>
+                              <w:rFonts w:ascii="Cambria Math" w:eastAsia="微軟正黑體" w:hAnsi="微軟正黑體"/>
+                            </w:rPr>
+                            <m:t>y</m:t>
+                          </m:r>
+                        </m:e>
+                        <m:sup>
+                          <m:d>
+                            <m:dPr>
+                              <m:ctrlPr>
+                                <w:rPr>
+                                  <w:rFonts w:ascii="Cambria Math" w:eastAsia="微軟正黑體" w:hAnsi="微軟正黑體"/>
+                                </w:rPr>
+                              </m:ctrlPr>
+                            </m:dPr>
+                            <m:e>
+                              <m:r>
+                                <w:rPr>
+                                  <w:rFonts w:ascii="Cambria Math" w:eastAsia="微軟正黑體" w:hAnsi="微軟正黑體"/>
+                                </w:rPr>
+                                <m:t>j</m:t>
+                              </m:r>
+                            </m:e>
+                          </m:d>
+                        </m:sup>
+                      </m:sSup>
+                      <m:r>
+                        <w:rPr>
+                          <w:rFonts w:ascii="Cambria Math" w:eastAsia="微軟正黑體" w:hAnsi="微軟正黑體"/>
+                        </w:rPr>
+                        <m:t>,</m:t>
+                      </m:r>
+                      <m:sSup>
+                        <m:sSupPr>
+                          <m:ctrlPr>
+                            <w:rPr>
+                              <w:rFonts w:ascii="Cambria Math" w:eastAsia="微軟正黑體" w:hAnsi="微軟正黑體"/>
+                            </w:rPr>
+                          </m:ctrlPr>
+                        </m:sSupPr>
+                        <m:e>
+                          <m:r>
+                            <w:rPr>
+                              <w:rFonts w:ascii="Cambria Math" w:eastAsia="微軟正黑體" w:hAnsi="微軟正黑體"/>
+                            </w:rPr>
+                            <m:t>z</m:t>
+                          </m:r>
+                        </m:e>
+                        <m:sup>
+                          <m:d>
+                            <m:dPr>
+                              <m:ctrlPr>
+                                <w:rPr>
+                                  <w:rFonts w:ascii="Cambria Math" w:eastAsia="微軟正黑體" w:hAnsi="微軟正黑體"/>
+                                </w:rPr>
+                              </m:ctrlPr>
+                            </m:dPr>
+                            <m:e>
+                              <m:r>
+                                <w:rPr>
+                                  <w:rFonts w:ascii="Cambria Math" w:eastAsia="微軟正黑體" w:hAnsi="微軟正黑體"/>
+                                </w:rPr>
+                                <m:t>l</m:t>
+                              </m:r>
+                            </m:e>
+                          </m:d>
+                        </m:sup>
+                      </m:sSup>
+                    </m:e>
+                  </m:d>
+                </m:e>
+              </m:nary>
+            </m:e>
+          </m:nary>
+        </m:oMath>
+      </m:oMathPara>
+    </w:p>
+    <w:p>
+      <w:pPr>
+        <w:widowControl/>
+        <w:rPr>
+          <w:rFonts w:ascii="微軟正黑體" w:eastAsia="微軟正黑體" w:hAnsi="微軟正黑體" w:hint="eastAsia"/>
+        </w:rPr>
+      </w:pPr>
+      <m:oMathPara>
+        <m:oMathParaPr>
+          <m:jc m:val="left"/>
+        </m:oMathParaPr>
+        <m:oMath>
+          <m:r>
+            <w:rPr>
+              <w:rFonts w:ascii="Cambria Math" w:eastAsia="微軟正黑體" w:hAnsi="微軟正黑體"/>
+            </w:rPr>
+            <m:t>=</m:t>
+          </m:r>
+          <m:r>
+            <w:rPr>
+              <w:rFonts w:ascii="Cambria Math" w:eastAsia="微軟正黑體" w:hAnsi="微軟正黑體"/>
+            </w:rPr>
+            <m:t>a</m:t>
+          </m:r>
+          <m:nary>
+            <m:naryPr>
+              <m:chr m:val="∑"/>
+              <m:limLoc m:val="subSup"/>
+              <m:grow m:val="1"/>
+              <m:ctrlPr>
+                <w:rPr>
+                  <w:rFonts w:ascii="Cambria Math" w:eastAsia="微軟正黑體" w:hAnsi="微軟正黑體"/>
+                </w:rPr>
+              </m:ctrlPr>
+            </m:naryPr>
+            <m:sub>
+              <m:r>
+                <w:rPr>
+                  <w:rFonts w:ascii="Cambria Math" w:eastAsia="微軟正黑體" w:hAnsi="微軟正黑體"/>
+                </w:rPr>
+                <m:t>l</m:t>
+              </m:r>
+              <m:r>
+                <w:rPr>
+                  <w:rFonts w:ascii="Cambria Math" w:eastAsia="微軟正黑體" w:hAnsi="微軟正黑體"/>
+                </w:rPr>
+                <m:t>=1</m:t>
+              </m:r>
+            </m:sub>
+            <m:sup>
+              <m:r>
+                <w:rPr>
+                  <w:rFonts w:ascii="Cambria Math" w:eastAsia="微軟正黑體" w:hAnsi="微軟正黑體"/>
+                </w:rPr>
+                <m:t>p</m:t>
+              </m:r>
+            </m:sup>
+            <m:e>
+              <m:nary>
+                <m:naryPr>
+                  <m:chr m:val="∑"/>
+                  <m:limLoc m:val="subSup"/>
+                  <m:grow m:val="1"/>
+                  <m:ctrlPr>
+                    <w:rPr>
+                      <w:rFonts w:ascii="Cambria Math" w:eastAsia="微軟正黑體" w:hAnsi="微軟正黑體"/>
+                    </w:rPr>
+                  </m:ctrlPr>
+                </m:naryPr>
+                <m:sub>
+                  <m:r>
+                    <w:rPr>
+                      <w:rFonts w:ascii="Cambria Math" w:eastAsia="微軟正黑體" w:hAnsi="微軟正黑體"/>
+                    </w:rPr>
+                    <m:t>i</m:t>
+                  </m:r>
+                  <m:r>
+                    <w:rPr>
+                      <w:rFonts w:ascii="Cambria Math" w:eastAsia="微軟正黑體" w:hAnsi="微軟正黑體"/>
+                    </w:rPr>
+                    <m:t>=1</m:t>
+                  </m:r>
+                </m:sub>
+                <m:sup>
+                  <m:r>
+                    <w:rPr>
+                      <w:rFonts w:ascii="Cambria Math" w:eastAsia="微軟正黑體" w:hAnsi="微軟正黑體"/>
+                    </w:rPr>
+                    <m:t>n</m:t>
+                  </m:r>
+                </m:sup>
+                <m:e>
+                  <m:sSup>
+                    <m:sSupPr>
+                      <m:ctrlPr>
+                        <w:rPr>
+                          <w:rFonts w:ascii="Cambria Math" w:eastAsia="微軟正黑體" w:hAnsi="微軟正黑體"/>
+                        </w:rPr>
+                      </m:ctrlPr>
+                    </m:sSupPr>
+                    <m:e>
+                      <m:r>
+                        <w:rPr>
+                          <w:rFonts w:ascii="Cambria Math" w:eastAsia="微軟正黑體" w:hAnsi="微軟正黑體"/>
+                        </w:rPr>
+                        <m:t>α</m:t>
+                      </m:r>
+                    </m:e>
+                    <m:sup>
+                      <m:d>
+                        <m:dPr>
+                          <m:ctrlPr>
+                            <w:rPr>
+                              <w:rFonts w:ascii="Cambria Math" w:eastAsia="微軟正黑體" w:hAnsi="微軟正黑體"/>
+                            </w:rPr>
+                          </m:ctrlPr>
+                        </m:dPr>
+                        <m:e>
+                          <m:r>
+                            <w:rPr>
+                              <w:rFonts w:ascii="Cambria Math" w:eastAsia="微軟正黑體" w:hAnsi="微軟正黑體"/>
+                            </w:rPr>
+                            <m:t>i</m:t>
+                          </m:r>
+                        </m:e>
+                      </m:d>
+                    </m:sup>
+                  </m:sSup>
+                  <m:sSup>
+                    <m:sSupPr>
+                      <m:ctrlPr>
+                        <w:rPr>
+                          <w:rFonts w:ascii="Cambria Math" w:eastAsia="微軟正黑體" w:hAnsi="微軟正黑體"/>
+                        </w:rPr>
+                      </m:ctrlPr>
+                    </m:sSupPr>
+                    <m:e>
+                      <m:r>
+                        <w:rPr>
+                          <w:rFonts w:ascii="Cambria Math" w:eastAsia="微軟正黑體" w:hAnsi="微軟正黑體"/>
+                        </w:rPr>
+                        <m:t>c</m:t>
+                      </m:r>
+                    </m:e>
+                    <m:sup>
+                      <m:d>
+                        <m:dPr>
+                          <m:ctrlPr>
+                            <w:rPr>
+                              <w:rFonts w:ascii="Cambria Math" w:eastAsia="微軟正黑體" w:hAnsi="微軟正黑體"/>
+                            </w:rPr>
+                          </m:ctrlPr>
+                        </m:dPr>
+                        <m:e>
+                          <m:r>
+                            <w:rPr>
+                              <w:rFonts w:ascii="Cambria Math" w:eastAsia="微軟正黑體" w:hAnsi="微軟正黑體"/>
+                            </w:rPr>
+                            <m:t>l</m:t>
+                          </m:r>
+                        </m:e>
+                      </m:d>
+                    </m:sup>
+                  </m:sSup>
+                  <m:r>
+                    <w:rPr>
+                      <w:rFonts w:ascii="Cambria Math" w:eastAsia="微軟正黑體" w:hAnsi="微軟正黑體"/>
+                    </w:rPr>
+                    <m:t>k</m:t>
+                  </m:r>
+                  <m:d>
+                    <m:dPr>
+                      <m:ctrlPr>
+                        <w:rPr>
+                          <w:rFonts w:ascii="Cambria Math" w:eastAsia="微軟正黑體" w:hAnsi="微軟正黑體"/>
+                        </w:rPr>
+                      </m:ctrlPr>
+                    </m:dPr>
+                    <m:e>
+                      <m:sSup>
+                        <m:sSupPr>
+                          <m:ctrlPr>
+                            <w:rPr>
+                              <w:rFonts w:ascii="Cambria Math" w:eastAsia="微軟正黑體" w:hAnsi="微軟正黑體"/>
+                            </w:rPr>
+                          </m:ctrlPr>
+                        </m:sSupPr>
+                        <m:e>
+                          <m:r>
+                            <w:rPr>
+                              <w:rFonts w:ascii="Cambria Math" w:eastAsia="微軟正黑體" w:hAnsi="微軟正黑體"/>
+                            </w:rPr>
+                            <m:t>y</m:t>
+                          </m:r>
+                        </m:e>
+                        <m:sup>
+                          <m:d>
+                            <m:dPr>
+                              <m:ctrlPr>
+                                <w:rPr>
+                                  <w:rFonts w:ascii="Cambria Math" w:eastAsia="微軟正黑體" w:hAnsi="微軟正黑體"/>
+                                </w:rPr>
+                              </m:ctrlPr>
+                            </m:dPr>
+                            <m:e>
+                              <m:r>
+                                <w:rPr>
+                                  <w:rFonts w:ascii="Cambria Math" w:eastAsia="微軟正黑體" w:hAnsi="微軟正黑體"/>
+                                </w:rPr>
+                                <m:t>j</m:t>
+                              </m:r>
+                            </m:e>
+                          </m:d>
+                        </m:sup>
+                      </m:sSup>
+                      <m:r>
+                        <w:rPr>
+                          <w:rFonts w:ascii="Cambria Math" w:eastAsia="微軟正黑體" w:hAnsi="微軟正黑體"/>
+                        </w:rPr>
+                        <m:t>,</m:t>
+                      </m:r>
+                      <m:sSup>
+                        <m:sSupPr>
+                          <m:ctrlPr>
+                            <w:rPr>
+                              <w:rFonts w:ascii="Cambria Math" w:eastAsia="微軟正黑體" w:hAnsi="微軟正黑體"/>
+                            </w:rPr>
+                          </m:ctrlPr>
+                        </m:sSupPr>
+                        <m:e>
+                          <m:r>
+                            <w:rPr>
+                              <w:rFonts w:ascii="Cambria Math" w:eastAsia="微軟正黑體" w:hAnsi="微軟正黑體"/>
+                            </w:rPr>
+                            <m:t>z</m:t>
+                          </m:r>
+                        </m:e>
+                        <m:sup>
+                          <m:d>
+                            <m:dPr>
+                              <m:ctrlPr>
+                                <w:rPr>
+                                  <w:rFonts w:ascii="Cambria Math" w:eastAsia="微軟正黑體" w:hAnsi="微軟正黑體"/>
+                                </w:rPr>
+                              </m:ctrlPr>
+                            </m:dPr>
+                            <m:e>
+                              <m:r>
+                                <w:rPr>
+                                  <w:rFonts w:ascii="Cambria Math" w:eastAsia="微軟正黑體" w:hAnsi="微軟正黑體"/>
+                                </w:rPr>
+                                <m:t>l</m:t>
+                              </m:r>
+                            </m:e>
+                          </m:d>
+                        </m:sup>
+                      </m:sSup>
+                    </m:e>
+                  </m:d>
+                </m:e>
+              </m:nary>
+            </m:e>
+          </m:nary>
+          <m:r>
+            <w:rPr>
+              <w:rFonts w:ascii="Cambria Math" w:eastAsia="微軟正黑體" w:hAnsi="微軟正黑體"/>
+            </w:rPr>
+            <m:t>+</m:t>
+          </m:r>
+          <m:r>
+            <w:rPr>
+              <w:rFonts w:ascii="Cambria Math" w:eastAsia="微軟正黑體" w:hAnsi="Cambria Math"/>
+            </w:rPr>
+            <m:t>b</m:t>
+          </m:r>
+          <m:nary>
+            <m:naryPr>
+              <m:chr m:val="∑"/>
+              <m:limLoc m:val="subSup"/>
+              <m:grow m:val="1"/>
+              <m:ctrlPr>
+                <w:rPr>
+                  <w:rFonts w:ascii="Cambria Math" w:eastAsia="微軟正黑體" w:hAnsi="微軟正黑體"/>
+                </w:rPr>
+              </m:ctrlPr>
+            </m:naryPr>
+            <m:sub>
+              <m:r>
+                <w:rPr>
+                  <w:rFonts w:ascii="Cambria Math" w:eastAsia="微軟正黑體" w:hAnsi="微軟正黑體"/>
+                </w:rPr>
+                <m:t>l</m:t>
+              </m:r>
+              <m:r>
+                <w:rPr>
+                  <w:rFonts w:ascii="Cambria Math" w:eastAsia="微軟正黑體" w:hAnsi="微軟正黑體"/>
+                </w:rPr>
+                <m:t>=1</m:t>
+              </m:r>
+            </m:sub>
+            <m:sup>
+              <m:r>
+                <w:rPr>
+                  <w:rFonts w:ascii="Cambria Math" w:eastAsia="微軟正黑體" w:hAnsi="微軟正黑體"/>
+                </w:rPr>
+                <m:t>p</m:t>
+              </m:r>
+            </m:sup>
+            <m:e>
+              <m:nary>
+                <m:naryPr>
+                  <m:chr m:val="∑"/>
+                  <m:limLoc m:val="subSup"/>
+                  <m:grow m:val="1"/>
+                  <m:ctrlPr>
+                    <w:rPr>
+                      <w:rFonts w:ascii="Cambria Math" w:eastAsia="微軟正黑體" w:hAnsi="微軟正黑體"/>
+                    </w:rPr>
+                  </m:ctrlPr>
+                </m:naryPr>
+                <m:sub>
+                  <m:r>
+                    <w:rPr>
+                      <w:rFonts w:ascii="Cambria Math" w:eastAsia="微軟正黑體" w:hAnsi="微軟正黑體"/>
+                    </w:rPr>
+                    <m:t>j=1</m:t>
+                  </m:r>
+                </m:sub>
+                <m:sup>
+                  <m:r>
+                    <w:rPr>
+                      <w:rFonts w:ascii="Cambria Math" w:eastAsia="微軟正黑體" w:hAnsi="微軟正黑體"/>
+                    </w:rPr>
+                    <m:t>m</m:t>
+                  </m:r>
+                </m:sup>
+                <m:e>
+                  <m:sSup>
+                    <m:sSupPr>
+                      <m:ctrlPr>
+                        <w:rPr>
+                          <w:rFonts w:ascii="Cambria Math" w:eastAsia="微軟正黑體" w:hAnsi="微軟正黑體"/>
+                        </w:rPr>
+                      </m:ctrlPr>
+                    </m:sSupPr>
+                    <m:e>
+                      <m:r>
+                        <w:rPr>
+                          <w:rFonts w:ascii="Cambria Math" w:eastAsia="微軟正黑體" w:hAnsi="微軟正黑體"/>
+                        </w:rPr>
+                        <m:t>β</m:t>
+                      </m:r>
+                    </m:e>
+                    <m:sup>
+                      <m:d>
+                        <m:dPr>
+                          <m:ctrlPr>
+                            <w:rPr>
+                              <w:rFonts w:ascii="Cambria Math" w:eastAsia="微軟正黑體" w:hAnsi="微軟正黑體"/>
+                            </w:rPr>
+                          </m:ctrlPr>
+                        </m:dPr>
+                        <m:e>
+                          <m:r>
+                            <w:rPr>
+                              <w:rFonts w:ascii="Cambria Math" w:eastAsia="微軟正黑體" w:hAnsi="微軟正黑體"/>
+                            </w:rPr>
+                            <m:t>j</m:t>
+                          </m:r>
+                        </m:e>
+                      </m:d>
+                    </m:sup>
+                  </m:sSup>
+                  <m:sSup>
+                    <m:sSupPr>
+                      <m:ctrlPr>
+                        <w:rPr>
+                          <w:rFonts w:ascii="Cambria Math" w:eastAsia="微軟正黑體" w:hAnsi="微軟正黑體"/>
+                        </w:rPr>
+                      </m:ctrlPr>
+                    </m:sSupPr>
+                    <m:e>
+                      <m:r>
+                        <w:rPr>
+                          <w:rFonts w:ascii="Cambria Math" w:eastAsia="微軟正黑體" w:hAnsi="微軟正黑體"/>
+                        </w:rPr>
+                        <m:t>c</m:t>
+                      </m:r>
+                    </m:e>
+                    <m:sup>
+                      <m:d>
+                        <m:dPr>
+                          <m:ctrlPr>
+                            <w:rPr>
+                              <w:rFonts w:ascii="Cambria Math" w:eastAsia="微軟正黑體" w:hAnsi="微軟正黑體"/>
+                            </w:rPr>
+                          </m:ctrlPr>
+                        </m:dPr>
+                        <m:e>
+                          <m:r>
+                            <w:rPr>
+                              <w:rFonts w:ascii="Cambria Math" w:eastAsia="微軟正黑體" w:hAnsi="微軟正黑體"/>
+                            </w:rPr>
+                            <m:t>l</m:t>
+                          </m:r>
+                        </m:e>
+                      </m:d>
+                    </m:sup>
+                  </m:sSup>
+                  <m:r>
+                    <w:rPr>
+                      <w:rFonts w:ascii="Cambria Math" w:eastAsia="微軟正黑體" w:hAnsi="微軟正黑體"/>
+                    </w:rPr>
+                    <m:t>k</m:t>
+                  </m:r>
+                  <m:d>
+                    <m:dPr>
+                      <m:ctrlPr>
+                        <w:rPr>
+                          <w:rFonts w:ascii="Cambria Math" w:eastAsia="微軟正黑體" w:hAnsi="微軟正黑體"/>
+                        </w:rPr>
+                      </m:ctrlPr>
+                    </m:dPr>
+                    <m:e>
+                      <m:sSup>
+                        <m:sSupPr>
+                          <m:ctrlPr>
+                            <w:rPr>
+                              <w:rFonts w:ascii="Cambria Math" w:eastAsia="微軟正黑體" w:hAnsi="微軟正黑體"/>
+                            </w:rPr>
+                          </m:ctrlPr>
+                        </m:sSupPr>
+                        <m:e>
+                          <m:r>
+                            <w:rPr>
+                              <w:rFonts w:ascii="Cambria Math" w:eastAsia="微軟正黑體" w:hAnsi="微軟正黑體"/>
+                            </w:rPr>
+                            <m:t>y</m:t>
+                          </m:r>
+                        </m:e>
+                        <m:sup>
+                          <m:d>
+                            <m:dPr>
+                              <m:ctrlPr>
+                                <w:rPr>
+                                  <w:rFonts w:ascii="Cambria Math" w:eastAsia="微軟正黑體" w:hAnsi="微軟正黑體"/>
+                                </w:rPr>
+                              </m:ctrlPr>
+                            </m:dPr>
+                            <m:e>
+                              <m:r>
+                                <w:rPr>
+                                  <w:rFonts w:ascii="Cambria Math" w:eastAsia="微軟正黑體" w:hAnsi="微軟正黑體"/>
+                                </w:rPr>
+                                <m:t>j</m:t>
+                              </m:r>
+                            </m:e>
+                          </m:d>
+                        </m:sup>
+                      </m:sSup>
+                      <m:r>
+                        <w:rPr>
+                          <w:rFonts w:ascii="Cambria Math" w:eastAsia="微軟正黑體" w:hAnsi="微軟正黑體"/>
+                        </w:rPr>
+                        <m:t>,</m:t>
+                      </m:r>
+                      <m:sSup>
+                        <m:sSupPr>
+                          <m:ctrlPr>
+                            <w:rPr>
+                              <w:rFonts w:ascii="Cambria Math" w:eastAsia="微軟正黑體" w:hAnsi="微軟正黑體"/>
+                            </w:rPr>
+                          </m:ctrlPr>
+                        </m:sSupPr>
+                        <m:e>
+                          <m:r>
+                            <w:rPr>
+                              <w:rFonts w:ascii="Cambria Math" w:eastAsia="微軟正黑體" w:hAnsi="微軟正黑體"/>
+                            </w:rPr>
+                            <m:t>z</m:t>
+                          </m:r>
+                        </m:e>
+                        <m:sup>
+                          <m:d>
+                            <m:dPr>
+                              <m:ctrlPr>
+                                <w:rPr>
+                                  <w:rFonts w:ascii="Cambria Math" w:eastAsia="微軟正黑體" w:hAnsi="微軟正黑體"/>
+                                </w:rPr>
+                              </m:ctrlPr>
+                            </m:dPr>
+                            <m:e>
+                              <m:r>
+                                <w:rPr>
+                                  <w:rFonts w:ascii="Cambria Math" w:eastAsia="微軟正黑體" w:hAnsi="微軟正黑體"/>
+                                </w:rPr>
+                                <m:t>l</m:t>
+                              </m:r>
+                            </m:e>
+                          </m:d>
+                        </m:sup>
+                      </m:sSup>
+                    </m:e>
+                  </m:d>
+                </m:e>
+              </m:nary>
+            </m:e>
+          </m:nary>
+        </m:oMath>
+      </m:oMathPara>
+    </w:p>
+    <w:p>
+      <w:pPr>
+        <w:widowControl/>
+        <w:rPr>
+          <w:rFonts w:ascii="微軟正黑體" w:eastAsia="微軟正黑體" w:hAnsi="微軟正黑體" w:hint="eastAsia"/>
+        </w:rPr>
+      </w:pPr>
+      <m:oMathPara>
+        <m:oMathParaPr>
+          <m:jc m:val="left"/>
+        </m:oMathParaPr>
+        <m:oMath>
+          <m:r>
+            <w:rPr>
+              <w:rFonts w:ascii="Cambria Math" w:eastAsia="微軟正黑體" w:hAnsi="微軟正黑體"/>
+            </w:rPr>
+            <m:t>=</m:t>
+          </m:r>
+          <m:r>
+            <w:rPr>
+              <w:rFonts w:ascii="Cambria Math" w:eastAsia="微軟正黑體" w:hAnsi="微軟正黑體"/>
+            </w:rPr>
+            <m:t>a</m:t>
+          </m:r>
+          <m:d>
+            <m:dPr>
+              <m:begChr m:val="⟨"/>
+              <m:endChr m:val="⟩"/>
+              <m:ctrlPr>
+                <w:rPr>
+                  <w:rFonts w:ascii="Cambria Math" w:eastAsia="微軟正黑體" w:hAnsi="Cambria Math"/>
+                </w:rPr>
+              </m:ctrlPr>
+            </m:dPr>
+            <m:e>
+              <m:r>
+                <w:rPr>
+                  <w:rFonts w:ascii="Cambria Math" w:eastAsia="微軟正黑體" w:hAnsi="Cambria Math"/>
+                </w:rPr>
+                <m:t>f</m:t>
+              </m:r>
+              <m:r>
+                <w:rPr>
+                  <w:rFonts w:ascii="Cambria Math" w:eastAsia="微軟正黑體" w:hAnsi="Cambria Math"/>
+                </w:rPr>
+                <m:t>,</m:t>
+              </m:r>
+              <m:r>
+                <w:rPr>
+                  <w:rFonts w:ascii="Cambria Math" w:eastAsia="微軟正黑體" w:hAnsi="Cambria Math"/>
+                </w:rPr>
+                <m:t>h</m:t>
+              </m:r>
+            </m:e>
+          </m:d>
+          <m:r>
+            <w:rPr>
+              <w:rFonts w:ascii="Cambria Math" w:eastAsia="微軟正黑體" w:hAnsi="Cambria Math"/>
+            </w:rPr>
+            <m:t>+</m:t>
+          </m:r>
+          <m:r>
+            <w:rPr>
+              <w:rFonts w:ascii="Cambria Math" w:eastAsia="微軟正黑體" w:hAnsi="微軟正黑體"/>
+            </w:rPr>
+            <m:t>b</m:t>
+          </m:r>
+          <m:d>
+            <m:dPr>
+              <m:begChr m:val="⟨"/>
+              <m:endChr m:val="⟩"/>
+              <m:ctrlPr>
+                <w:rPr>
+                  <w:rFonts w:ascii="Cambria Math" w:eastAsia="微軟正黑體" w:hAnsi="Cambria Math"/>
+                </w:rPr>
+              </m:ctrlPr>
+            </m:dPr>
+            <m:e>
+              <m:r>
+                <w:rPr>
+                  <w:rFonts w:ascii="Cambria Math" w:eastAsia="微軟正黑體" w:hAnsi="Cambria Math"/>
+                </w:rPr>
+                <m:t>g</m:t>
+              </m:r>
+              <m:r>
+                <w:rPr>
+                  <w:rFonts w:ascii="Cambria Math" w:eastAsia="微軟正黑體" w:hAnsi="Cambria Math"/>
+                </w:rPr>
+                <m:t>,</m:t>
+              </m:r>
+              <m:r>
+                <w:rPr>
+                  <w:rFonts w:ascii="Cambria Math" w:eastAsia="微軟正黑體" w:hAnsi="Cambria Math"/>
+                </w:rPr>
+                <m:t>h</m:t>
+              </m:r>
+            </m:e>
+          </m:d>
+        </m:oMath>
+      </m:oMathPara>
+      <w:bookmarkStart w:id="0" w:name="_GoBack"/>
+      <w:bookmarkEnd w:id="0"/>
+    </w:p>
+    <w:p>
+      <w:pPr>
+        <w:widowControl/>
+        <w:rPr>
+          <w:rFonts w:ascii="微軟正黑體" w:eastAsia="微軟正黑體" w:hAnsi="微軟正黑體" w:hint="eastAsia"/>
+        </w:rPr>
+      </w:pPr>
+    </w:p>
+    <w:p>
+      <w:pPr>
+        <w:widowControl/>
+        <w:rPr>
+          <w:rFonts w:ascii="微軟正黑體" w:eastAsia="微軟正黑體" w:hAnsi="微軟正黑體"/>
+        </w:rPr>
+      </w:pPr>
+      <w:r>
+        <w:rPr>
+          <w:rFonts w:ascii="微軟正黑體" w:eastAsia="微軟正黑體" w:hAnsi="微軟正黑體"/>
+        </w:rPr>
+        <w:br w:type="page"/>
       </w:r>
     </w:p>
     <w:p>
@@ -206,13 +3161,574 @@
         <w:ind w:leftChars="0"/>
         <w:rPr>
           <w:rFonts w:ascii="微軟正黑體" w:eastAsia="微軟正黑體" w:hAnsi="微軟正黑體" w:hint="eastAsia"/>
-        </w:rPr>
-      </w:pPr>
-      <w:r>
-        <w:rPr>
-          <w:rFonts w:ascii="微軟正黑體" w:eastAsia="微軟正黑體" w:hAnsi="微軟正黑體" w:hint="eastAsia"/>
-        </w:rPr>
+          <w:b/>
+        </w:rPr>
+      </w:pPr>
+      <w:r>
+        <w:rPr>
+          <w:rFonts w:ascii="微軟正黑體" w:eastAsia="微軟正黑體" w:hAnsi="微軟正黑體" w:hint="eastAsia"/>
+          <w:b/>
+        </w:rPr>
+        <w:lastRenderedPageBreak/>
         <w:t>Positive Definiteness</w:t>
+      </w:r>
+    </w:p>
+    <w:p>
+      <w:pPr>
+        <w:widowControl/>
+        <w:rPr>
+          <w:rFonts w:ascii="微軟正黑體" w:eastAsia="微軟正黑體" w:hAnsi="微軟正黑體" w:hint="eastAsia"/>
+        </w:rPr>
+      </w:pPr>
+      <w:r>
+        <w:rPr>
+          <w:rFonts w:ascii="微軟正黑體" w:eastAsia="微軟正黑體" w:hAnsi="微軟正黑體" w:hint="eastAsia"/>
+        </w:rPr>
+        <w:t>根據內積的定義：</w:t>
+      </w:r>
+    </w:p>
+    <w:p>
+      <w:pPr>
+        <w:widowControl/>
+        <w:rPr>
+          <w:rFonts w:ascii="微軟正黑體" w:eastAsia="微軟正黑體" w:hAnsi="微軟正黑體" w:hint="eastAsia"/>
+        </w:rPr>
+      </w:pPr>
+      <m:oMathPara>
+        <m:oMath>
+          <m:d>
+            <m:dPr>
+              <m:begChr m:val="⟨"/>
+              <m:endChr m:val="⟩"/>
+              <m:ctrlPr>
+                <w:rPr>
+                  <w:rFonts w:ascii="Cambria Math" w:eastAsia="微軟正黑體" w:hAnsi="Cambria Math"/>
+                </w:rPr>
+              </m:ctrlPr>
+            </m:dPr>
+            <m:e>
+              <m:r>
+                <w:rPr>
+                  <w:rFonts w:ascii="Cambria Math" w:eastAsia="微軟正黑體" w:hAnsi="Cambria Math"/>
+                </w:rPr>
+                <m:t>f,</m:t>
+              </m:r>
+              <m:r>
+                <w:rPr>
+                  <w:rFonts w:ascii="Cambria Math" w:eastAsia="微軟正黑體" w:hAnsi="Cambria Math"/>
+                </w:rPr>
+                <m:t>f</m:t>
+              </m:r>
+            </m:e>
+          </m:d>
+          <m:r>
+            <w:rPr>
+              <w:rFonts w:ascii="Cambria Math" w:eastAsia="微軟正黑體" w:hAnsi="微軟正黑體"/>
+            </w:rPr>
+            <m:t>=</m:t>
+          </m:r>
+          <m:sSup>
+            <m:sSupPr>
+              <m:ctrlPr>
+                <w:rPr>
+                  <w:rFonts w:ascii="Cambria Math" w:eastAsia="微軟正黑體" w:hAnsi="微軟正黑體"/>
+                </w:rPr>
+              </m:ctrlPr>
+            </m:sSupPr>
+            <m:e>
+              <m:d>
+                <m:dPr>
+                  <m:begChr m:val="‖"/>
+                  <m:endChr m:val="‖"/>
+                  <m:ctrlPr>
+                    <w:rPr>
+                      <w:rFonts w:ascii="Cambria Math" w:eastAsia="微軟正黑體" w:hAnsi="微軟正黑體"/>
+                    </w:rPr>
+                  </m:ctrlPr>
+                </m:dPr>
+                <m:e>
+                  <m:r>
+                    <w:rPr>
+                      <w:rFonts w:ascii="Cambria Math" w:eastAsia="微軟正黑體" w:hAnsi="微軟正黑體"/>
+                    </w:rPr>
+                    <m:t>f</m:t>
+                  </m:r>
+                </m:e>
+              </m:d>
+            </m:e>
+            <m:sup>
+              <m:r>
+                <w:rPr>
+                  <w:rFonts w:ascii="Cambria Math" w:eastAsia="微軟正黑體" w:hAnsi="微軟正黑體"/>
+                </w:rPr>
+                <m:t>2</m:t>
+              </m:r>
+            </m:sup>
+          </m:sSup>
+        </m:oMath>
+      </m:oMathPara>
+    </w:p>
+    <w:p>
+      <w:pPr>
+        <w:widowControl/>
+        <w:rPr>
+          <w:rFonts w:ascii="微軟正黑體" w:eastAsia="微軟正黑體" w:hAnsi="微軟正黑體" w:hint="eastAsia"/>
+        </w:rPr>
+      </w:pPr>
+      <w:r>
+        <w:rPr>
+          <w:rFonts w:ascii="微軟正黑體" w:eastAsia="微軟正黑體" w:hAnsi="微軟正黑體" w:hint="eastAsia"/>
+        </w:rPr>
+        <w:t xml:space="preserve">因此，如果 </w:t>
+      </w:r>
+      <m:oMath>
+        <m:r>
+          <w:rPr>
+            <w:rFonts w:ascii="Cambria Math" w:eastAsia="微軟正黑體" w:hAnsi="Cambria Math"/>
+          </w:rPr>
+          <m:t>f</m:t>
+        </m:r>
+        <m:d>
+          <m:dPr>
+            <m:ctrlPr>
+              <w:rPr>
+                <w:rFonts w:ascii="Cambria Math" w:eastAsia="微軟正黑體" w:hAnsi="Cambria Math"/>
+              </w:rPr>
+            </m:ctrlPr>
+          </m:dPr>
+          <m:e>
+            <m:r>
+              <w:rPr>
+                <w:rFonts w:ascii="Cambria Math" w:eastAsia="微軟正黑體" w:hAnsi="Cambria Math"/>
+              </w:rPr>
+              <m:t>⋅</m:t>
+            </m:r>
+          </m:e>
+        </m:d>
+        <m:r>
+          <w:rPr>
+            <w:rFonts w:ascii="Cambria Math" w:eastAsia="微軟正黑體" w:hAnsi="Cambria Math"/>
+          </w:rPr>
+          <m:t>=O</m:t>
+        </m:r>
+        <m:d>
+          <m:dPr>
+            <m:ctrlPr>
+              <w:rPr>
+                <w:rFonts w:ascii="Cambria Math" w:eastAsia="微軟正黑體" w:hAnsi="Cambria Math"/>
+              </w:rPr>
+            </m:ctrlPr>
+          </m:dPr>
+          <m:e>
+            <m:r>
+              <w:rPr>
+                <w:rFonts w:ascii="Cambria Math" w:eastAsia="微軟正黑體" w:hAnsi="Cambria Math"/>
+              </w:rPr>
+              <m:t>⋅</m:t>
+            </m:r>
+          </m:e>
+        </m:d>
+      </m:oMath>
+    </w:p>
+    <w:p>
+      <w:pPr>
+        <w:widowControl/>
+        <w:rPr>
+          <w:rFonts w:ascii="微軟正黑體" w:eastAsia="微軟正黑體" w:hAnsi="微軟正黑體" w:hint="eastAsia"/>
+        </w:rPr>
+      </w:pPr>
+      <w:r>
+        <w:rPr>
+          <w:rFonts w:ascii="微軟正黑體" w:eastAsia="微軟正黑體" w:hAnsi="微軟正黑體" w:hint="eastAsia"/>
+        </w:rPr>
+        <w:t xml:space="preserve">則 </w:t>
+      </w:r>
+      <m:oMath>
+        <m:sSup>
+          <m:sSupPr>
+            <m:ctrlPr>
+              <w:rPr>
+                <w:rFonts w:ascii="Cambria Math" w:eastAsia="微軟正黑體" w:hAnsi="微軟正黑體"/>
+              </w:rPr>
+            </m:ctrlPr>
+          </m:sSupPr>
+          <m:e>
+            <m:d>
+              <m:dPr>
+                <m:begChr m:val="‖"/>
+                <m:endChr m:val="‖"/>
+                <m:ctrlPr>
+                  <w:rPr>
+                    <w:rFonts w:ascii="Cambria Math" w:eastAsia="微軟正黑體" w:hAnsi="微軟正黑體"/>
+                  </w:rPr>
+                </m:ctrlPr>
+              </m:dPr>
+              <m:e>
+                <m:r>
+                  <w:rPr>
+                    <w:rFonts w:ascii="Cambria Math" w:eastAsia="微軟正黑體" w:hAnsi="微軟正黑體"/>
+                  </w:rPr>
+                  <m:t>f</m:t>
+                </m:r>
+              </m:e>
+            </m:d>
+          </m:e>
+          <m:sup>
+            <m:r>
+              <w:rPr>
+                <w:rFonts w:ascii="Cambria Math" w:eastAsia="微軟正黑體" w:hAnsi="微軟正黑體"/>
+              </w:rPr>
+              <m:t>2</m:t>
+            </m:r>
+          </m:sup>
+        </m:sSup>
+        <m:r>
+          <m:rPr>
+            <m:sty m:val="p"/>
+          </m:rPr>
+          <w:rPr>
+            <w:rFonts w:ascii="Cambria Math" w:eastAsia="微軟正黑體" w:hAnsi="Cambria Math" w:hint="eastAsia"/>
+          </w:rPr>
+          <m:t>=</m:t>
+        </m:r>
+        <m:sSup>
+          <m:sSupPr>
+            <m:ctrlPr>
+              <w:rPr>
+                <w:rFonts w:ascii="Cambria Math" w:eastAsia="微軟正黑體" w:hAnsi="微軟正黑體"/>
+              </w:rPr>
+            </m:ctrlPr>
+          </m:sSupPr>
+          <m:e>
+            <m:d>
+              <m:dPr>
+                <m:begChr m:val="‖"/>
+                <m:endChr m:val="‖"/>
+                <m:ctrlPr>
+                  <w:rPr>
+                    <w:rFonts w:ascii="Cambria Math" w:eastAsia="微軟正黑體" w:hAnsi="微軟正黑體"/>
+                  </w:rPr>
+                </m:ctrlPr>
+              </m:dPr>
+              <m:e>
+                <m:r>
+                  <w:rPr>
+                    <w:rFonts w:ascii="Cambria Math" w:eastAsia="微軟正黑體" w:hAnsi="微軟正黑體" w:hint="eastAsia"/>
+                  </w:rPr>
+                  <m:t>0</m:t>
+                </m:r>
+              </m:e>
+            </m:d>
+          </m:e>
+          <m:sup>
+            <m:r>
+              <w:rPr>
+                <w:rFonts w:ascii="Cambria Math" w:eastAsia="微軟正黑體" w:hAnsi="微軟正黑體"/>
+              </w:rPr>
+              <m:t>2</m:t>
+            </m:r>
+          </m:sup>
+        </m:sSup>
+        <m:r>
+          <w:rPr>
+            <w:rFonts w:ascii="Cambria Math" w:eastAsia="微軟正黑體" w:hAnsi="微軟正黑體" w:hint="eastAsia"/>
+          </w:rPr>
+          <m:t>=0</m:t>
+        </m:r>
+      </m:oMath>
+    </w:p>
+    <w:p>
+      <w:pPr>
+        <w:widowControl/>
+        <w:rPr>
+          <w:rFonts w:ascii="微軟正黑體" w:eastAsia="微軟正黑體" w:hAnsi="微軟正黑體"/>
+        </w:rPr>
+      </w:pPr>
+      <w:proofErr w:type="gramStart"/>
+      <w:r>
+        <w:rPr>
+          <w:rFonts w:ascii="微軟正黑體" w:eastAsia="微軟正黑體" w:hAnsi="微軟正黑體" w:hint="eastAsia"/>
+        </w:rPr>
+        <w:t>反之，</w:t>
+      </w:r>
+      <w:proofErr w:type="gramEnd"/>
+      <w:r>
+        <w:rPr>
+          <w:rFonts w:ascii="微軟正黑體" w:eastAsia="微軟正黑體" w:hAnsi="微軟正黑體" w:hint="eastAsia"/>
+        </w:rPr>
+        <w:t xml:space="preserve">若 </w:t>
+      </w:r>
+      <m:oMath>
+        <m:d>
+          <m:dPr>
+            <m:begChr m:val="⟨"/>
+            <m:endChr m:val="⟩"/>
+            <m:ctrlPr>
+              <w:rPr>
+                <w:rFonts w:ascii="Cambria Math" w:eastAsia="微軟正黑體" w:hAnsi="Cambria Math"/>
+              </w:rPr>
+            </m:ctrlPr>
+          </m:dPr>
+          <m:e>
+            <m:r>
+              <w:rPr>
+                <w:rFonts w:ascii="Cambria Math" w:eastAsia="微軟正黑體" w:hAnsi="Cambria Math"/>
+              </w:rPr>
+              <m:t>f,</m:t>
+            </m:r>
+            <m:r>
+              <w:rPr>
+                <w:rFonts w:ascii="Cambria Math" w:eastAsia="微軟正黑體" w:hAnsi="Cambria Math"/>
+              </w:rPr>
+              <m:t>f</m:t>
+            </m:r>
+          </m:e>
+        </m:d>
+        <m:r>
+          <w:rPr>
+            <w:rFonts w:ascii="Cambria Math" w:eastAsia="微軟正黑體" w:hAnsi="微軟正黑體"/>
+          </w:rPr>
+          <m:t>=</m:t>
+        </m:r>
+        <m:r>
+          <w:rPr>
+            <w:rFonts w:ascii="Cambria Math" w:eastAsia="微軟正黑體" w:hAnsi="微軟正黑體" w:hint="eastAsia"/>
+          </w:rPr>
+          <m:t>0</m:t>
+        </m:r>
+      </m:oMath>
+    </w:p>
+    <w:p>
+      <w:pPr>
+        <w:widowControl/>
+        <w:rPr>
+          <w:rFonts w:ascii="微軟正黑體" w:eastAsia="微軟正黑體" w:hAnsi="微軟正黑體"/>
+        </w:rPr>
+      </w:pPr>
+      <m:oMathPara>
+        <m:oMathParaPr>
+          <m:jc m:val="left"/>
+        </m:oMathParaPr>
+        <m:oMath>
+          <m:r>
+            <m:rPr>
+              <m:sty m:val="p"/>
+            </m:rPr>
+            <w:rPr>
+              <w:rFonts w:ascii="Cambria Math" w:eastAsia="微軟正黑體" w:hAnsi="微軟正黑體" w:hint="eastAsia"/>
+            </w:rPr>
+            <m:t>同樣我們可以得知</m:t>
+          </m:r>
+          <m:r>
+            <m:rPr>
+              <m:sty m:val="p"/>
+            </m:rPr>
+            <w:rPr>
+              <w:rFonts w:ascii="Cambria Math" w:eastAsia="微軟正黑體" w:hAnsi="微軟正黑體" w:hint="eastAsia"/>
+            </w:rPr>
+            <m:t>：</m:t>
+          </m:r>
+        </m:oMath>
+      </m:oMathPara>
+    </w:p>
+    <w:p>
+      <w:pPr>
+        <w:widowControl/>
+        <w:rPr>
+          <w:rFonts w:ascii="微軟正黑體" w:eastAsia="微軟正黑體" w:hAnsi="微軟正黑體" w:hint="eastAsia"/>
+        </w:rPr>
+      </w:pPr>
+      <m:oMathPara>
+        <m:oMathParaPr>
+          <m:jc m:val="center"/>
+        </m:oMathParaPr>
+        <m:oMath>
+          <m:d>
+            <m:dPr>
+              <m:begChr m:val="⟨"/>
+              <m:endChr m:val="⟩"/>
+              <m:ctrlPr>
+                <w:rPr>
+                  <w:rFonts w:ascii="Cambria Math" w:eastAsia="微軟正黑體" w:hAnsi="Cambria Math"/>
+                </w:rPr>
+              </m:ctrlPr>
+            </m:dPr>
+            <m:e>
+              <m:r>
+                <w:rPr>
+                  <w:rFonts w:ascii="Cambria Math" w:eastAsia="微軟正黑體" w:hAnsi="Cambria Math"/>
+                </w:rPr>
+                <m:t>f,</m:t>
+              </m:r>
+              <m:r>
+                <w:rPr>
+                  <w:rFonts w:ascii="Cambria Math" w:eastAsia="微軟正黑體" w:hAnsi="Cambria Math"/>
+                </w:rPr>
+                <m:t>f</m:t>
+              </m:r>
+            </m:e>
+          </m:d>
+          <m:r>
+            <w:rPr>
+              <w:rFonts w:ascii="Cambria Math" w:eastAsia="微軟正黑體" w:hAnsi="微軟正黑體"/>
+            </w:rPr>
+            <m:t>=</m:t>
+          </m:r>
+          <m:sSup>
+            <m:sSupPr>
+              <m:ctrlPr>
+                <w:rPr>
+                  <w:rFonts w:ascii="Cambria Math" w:eastAsia="微軟正黑體" w:hAnsi="微軟正黑體"/>
+                </w:rPr>
+              </m:ctrlPr>
+            </m:sSupPr>
+            <m:e>
+              <m:d>
+                <m:dPr>
+                  <m:begChr m:val="‖"/>
+                  <m:endChr m:val="‖"/>
+                  <m:ctrlPr>
+                    <w:rPr>
+                      <w:rFonts w:ascii="Cambria Math" w:eastAsia="微軟正黑體" w:hAnsi="微軟正黑體"/>
+                    </w:rPr>
+                  </m:ctrlPr>
+                </m:dPr>
+                <m:e>
+                  <m:r>
+                    <w:rPr>
+                      <w:rFonts w:ascii="Cambria Math" w:eastAsia="微軟正黑體" w:hAnsi="微軟正黑體"/>
+                    </w:rPr>
+                    <m:t>f</m:t>
+                  </m:r>
+                </m:e>
+              </m:d>
+            </m:e>
+            <m:sup>
+              <m:r>
+                <w:rPr>
+                  <w:rFonts w:ascii="Cambria Math" w:eastAsia="微軟正黑體" w:hAnsi="微軟正黑體"/>
+                </w:rPr>
+                <m:t>2</m:t>
+              </m:r>
+            </m:sup>
+          </m:sSup>
+          <m:r>
+            <w:rPr>
+              <w:rFonts w:ascii="Cambria Math" w:eastAsia="微軟正黑體" w:hAnsi="微軟正黑體" w:hint="eastAsia"/>
+            </w:rPr>
+            <m:t>=0</m:t>
+          </m:r>
+        </m:oMath>
+      </m:oMathPara>
+    </w:p>
+    <w:p>
+      <w:pPr>
+        <w:widowControl/>
+        <w:rPr>
+          <w:rFonts w:ascii="微軟正黑體" w:eastAsia="微軟正黑體" w:hAnsi="微軟正黑體" w:hint="eastAsia"/>
+        </w:rPr>
+      </w:pPr>
+      <w:r>
+        <w:rPr>
+          <w:rFonts w:ascii="微軟正黑體" w:eastAsia="微軟正黑體" w:hAnsi="微軟正黑體" w:hint="eastAsia"/>
+        </w:rPr>
+        <w:t>而</w:t>
+      </w:r>
+      <w:r>
+        <w:rPr>
+          <w:rFonts w:ascii="微軟正黑體" w:eastAsia="微軟正黑體" w:hAnsi="微軟正黑體" w:hint="eastAsia"/>
+        </w:rPr>
+        <w:t xml:space="preserve"> </w:t>
+      </w:r>
+      <m:oMath>
+        <m:r>
+          <w:rPr>
+            <w:rFonts w:ascii="Cambria Math" w:eastAsia="微軟正黑體" w:hAnsi="Cambria Math"/>
+          </w:rPr>
+          <m:t>f</m:t>
+        </m:r>
+        <m:d>
+          <m:dPr>
+            <m:ctrlPr>
+              <w:rPr>
+                <w:rFonts w:ascii="Cambria Math" w:eastAsia="微軟正黑體" w:hAnsi="Cambria Math"/>
+              </w:rPr>
+            </m:ctrlPr>
+          </m:dPr>
+          <m:e>
+            <m:r>
+              <w:rPr>
+                <w:rFonts w:ascii="Cambria Math" w:eastAsia="微軟正黑體" w:hAnsi="Cambria Math"/>
+              </w:rPr>
+              <m:t>⋅</m:t>
+            </m:r>
+          </m:e>
+        </m:d>
+      </m:oMath>
+      <w:r>
+        <w:rPr>
+          <w:rFonts w:ascii="微軟正黑體" w:eastAsia="微軟正黑體" w:hAnsi="微軟正黑體" w:hint="eastAsia"/>
+        </w:rPr>
+        <w:t xml:space="preserve"> 只可能為</w:t>
+      </w:r>
+      <w:r>
+        <w:rPr>
+          <w:rFonts w:ascii="微軟正黑體" w:eastAsia="微軟正黑體" w:hAnsi="微軟正黑體" w:hint="eastAsia"/>
+        </w:rPr>
+        <w:t xml:space="preserve"> </w:t>
+      </w:r>
+      <m:oMath>
+        <m:r>
+          <w:rPr>
+            <w:rFonts w:ascii="Cambria Math" w:eastAsia="微軟正黑體" w:hAnsi="Cambria Math"/>
+          </w:rPr>
+          <m:t>O</m:t>
+        </m:r>
+        <m:d>
+          <m:dPr>
+            <m:ctrlPr>
+              <w:rPr>
+                <w:rFonts w:ascii="Cambria Math" w:eastAsia="微軟正黑體" w:hAnsi="Cambria Math"/>
+              </w:rPr>
+            </m:ctrlPr>
+          </m:dPr>
+          <m:e>
+            <m:r>
+              <w:rPr>
+                <w:rFonts w:ascii="Cambria Math" w:eastAsia="微軟正黑體" w:hAnsi="Cambria Math"/>
+              </w:rPr>
+              <m:t>⋅</m:t>
+            </m:r>
+          </m:e>
+        </m:d>
+      </m:oMath>
+    </w:p>
+    <w:p>
+      <w:pPr>
+        <w:widowControl/>
+        <w:rPr>
+          <w:rFonts w:ascii="微軟正黑體" w:eastAsia="微軟正黑體" w:hAnsi="微軟正黑體" w:hint="eastAsia"/>
+        </w:rPr>
+      </w:pPr>
+      <w:r>
+        <w:rPr>
+          <w:rFonts w:ascii="微軟正黑體" w:eastAsia="微軟正黑體" w:hAnsi="微軟正黑體" w:hint="eastAsia"/>
+        </w:rPr>
+        <w:t>故得</w:t>
+      </w:r>
+      <w:proofErr w:type="gramStart"/>
+      <w:r>
+        <w:rPr>
+          <w:rFonts w:ascii="微軟正黑體" w:eastAsia="微軟正黑體" w:hAnsi="微軟正黑體" w:hint="eastAsia"/>
+        </w:rPr>
+        <w:t>証</w:t>
+      </w:r>
+      <w:proofErr w:type="gramEnd"/>
+      <w:r>
+        <w:rPr>
+          <w:rFonts w:ascii="微軟正黑體" w:eastAsia="微軟正黑體" w:hAnsi="微軟正黑體" w:hint="eastAsia"/>
+        </w:rPr>
+        <w:t>。</w:t>
       </w:r>
     </w:p>
     <w:p>
@@ -1057,6 +4573,28 @@
     </w:p>
     <w:p>
       <w:pPr>
+        <w:widowControl/>
+        <w:rPr>
+          <w:rFonts w:ascii="微軟正黑體" w:eastAsia="微軟正黑體" w:hAnsi="微軟正黑體" w:hint="eastAsia"/>
+        </w:rPr>
+      </w:pPr>
+    </w:p>
+    <w:p>
+      <w:pPr>
+        <w:widowControl/>
+        <w:rPr>
+          <w:rFonts w:ascii="微軟正黑體" w:eastAsia="微軟正黑體" w:hAnsi="微軟正黑體" w:hint="eastAsia"/>
+        </w:rPr>
+      </w:pPr>
+      <w:r>
+        <w:rPr>
+          <w:rFonts w:ascii="微軟正黑體" w:eastAsia="微軟正黑體" w:hAnsi="微軟正黑體"/>
+        </w:rPr>
+        <w:br w:type="page"/>
+      </w:r>
+    </w:p>
+    <w:p>
+      <w:pPr>
         <w:pStyle w:val="ab"/>
         <w:widowControl/>
         <w:numPr>
@@ -1066,13 +4604,44 @@
         <w:ind w:leftChars="0"/>
         <w:rPr>
           <w:rFonts w:ascii="微軟正黑體" w:eastAsia="微軟正黑體" w:hAnsi="微軟正黑體" w:hint="eastAsia"/>
-        </w:rPr>
-      </w:pPr>
-      <w:r>
-        <w:rPr>
-          <w:rFonts w:ascii="微軟正黑體" w:eastAsia="微軟正黑體" w:hAnsi="微軟正黑體" w:hint="eastAsia"/>
-        </w:rPr>
+          <w:b/>
+        </w:rPr>
+      </w:pPr>
+      <w:r>
+        <w:rPr>
+          <w:rFonts w:ascii="微軟正黑體" w:eastAsia="微軟正黑體" w:hAnsi="微軟正黑體" w:hint="eastAsia"/>
+          <w:b/>
+        </w:rPr>
+        <w:lastRenderedPageBreak/>
         <w:t>送分</w:t>
+      </w:r>
+    </w:p>
+    <w:p>
+      <w:pPr>
+        <w:widowControl/>
+        <w:rPr>
+          <w:rFonts w:ascii="微軟正黑體" w:eastAsia="微軟正黑體" w:hAnsi="微軟正黑體" w:hint="eastAsia"/>
+        </w:rPr>
+      </w:pPr>
+      <w:r>
+        <w:rPr>
+          <w:rFonts w:ascii="微軟正黑體" w:eastAsia="微軟正黑體" w:hAnsi="微軟正黑體" w:hint="eastAsia"/>
+        </w:rPr>
+        <w:t>(略)</w:t>
+      </w:r>
+    </w:p>
+    <w:p>
+      <w:pPr>
+        <w:widowControl/>
+        <w:rPr>
+          <w:rFonts w:ascii="微軟正黑體" w:eastAsia="微軟正黑體" w:hAnsi="微軟正黑體"/>
+        </w:rPr>
+      </w:pPr>
+      <w:r>
+        <w:rPr>
+          <w:rFonts w:ascii="微軟正黑體" w:eastAsia="微軟正黑體" w:hAnsi="微軟正黑體"/>
+        </w:rPr>
+        <w:br w:type="page"/>
       </w:r>
     </w:p>
     <w:p>
@@ -1085,6 +4654,39 @@
         </w:numPr>
         <w:ind w:leftChars="0"/>
         <w:rPr>
+          <w:rFonts w:ascii="微軟正黑體" w:eastAsia="微軟正黑體" w:hAnsi="微軟正黑體" w:hint="eastAsia"/>
+          <w:b/>
+        </w:rPr>
+      </w:pPr>
+      <w:r>
+        <w:rPr>
+          <w:rFonts w:ascii="微軟正黑體" w:eastAsia="微軟正黑體" w:hAnsi="微軟正黑體" w:hint="eastAsia"/>
+          <w:b/>
+        </w:rPr>
+        <w:lastRenderedPageBreak/>
+        <w:t>證明ROC Curve</w:t>
+      </w:r>
+      <w:proofErr w:type="gramStart"/>
+      <w:r>
+        <w:rPr>
+          <w:rFonts w:ascii="微軟正黑體" w:eastAsia="微軟正黑體" w:hAnsi="微軟正黑體" w:hint="eastAsia"/>
+          <w:b/>
+        </w:rPr>
+        <w:t>下半部的面積</w:t>
+      </w:r>
+      <w:proofErr w:type="gramEnd"/>
+      <w:r>
+        <w:rPr>
+          <w:rFonts w:ascii="微軟正黑體" w:eastAsia="微軟正黑體" w:hAnsi="微軟正黑體" w:hint="eastAsia"/>
+          <w:b/>
+        </w:rPr>
+        <w:t>剛好是隨機挑選的機率</w:t>
+      </w:r>
+    </w:p>
+    <w:p>
+      <w:pPr>
+        <w:widowControl/>
+        <w:rPr>
           <w:rFonts w:ascii="微軟正黑體" w:eastAsia="微軟正黑體" w:hAnsi="微軟正黑體"/>
         </w:rPr>
       </w:pPr>
@@ -1092,21 +4694,7 @@
         <w:rPr>
           <w:rFonts w:ascii="微軟正黑體" w:eastAsia="微軟正黑體" w:hAnsi="微軟正黑體" w:hint="eastAsia"/>
         </w:rPr>
-        <w:t>證明ROC Curve</w:t>
-      </w:r>
-      <w:proofErr w:type="gramStart"/>
-      <w:r>
-        <w:rPr>
-          <w:rFonts w:ascii="微軟正黑體" w:eastAsia="微軟正黑體" w:hAnsi="微軟正黑體" w:hint="eastAsia"/>
-        </w:rPr>
-        <w:t>下半部的面積</w:t>
-      </w:r>
-      <w:proofErr w:type="gramEnd"/>
-      <w:r>
-        <w:rPr>
-          <w:rFonts w:ascii="微軟正黑體" w:eastAsia="微軟正黑體" w:hAnsi="微軟正黑體" w:hint="eastAsia"/>
-        </w:rPr>
-        <w:t>剛好是隨機挑選的機率</w:t>
+        <w:t>(略)</w:t>
       </w:r>
     </w:p>
     <w:sectPr>
@@ -2275,7 +5863,7 @@
 </file>
 
 <file path=customXml/itemProps1.xml><?xml version="1.0" encoding="utf-8"?>
-<ds:datastoreItem xmlns:ds="http://schemas.openxmlformats.org/officeDocument/2006/customXml" ds:itemID="{9BA6B940-120B-4AF4-96EF-EFD5349A3A74}">
+<ds:datastoreItem xmlns:ds="http://schemas.openxmlformats.org/officeDocument/2006/customXml" ds:itemID="{9607E990-51A2-40FB-80FC-800A0FC9F455}">
   <ds:schemaRefs>
     <ds:schemaRef ds:uri="http://schemas.openxmlformats.org/officeDocument/2006/bibliography"/>
   </ds:schemaRefs>

</xml_diff>